<commit_message>
U5A2 - Tutorial 2 terminado
</commit_message>
<xml_diff>
--- a/U5 Empaquetado y Distribucion de Aplicaciones/U5A2 Empaqueta la springboot en docker/U5A2 - Ismael Bernad Tello .docx
+++ b/U5 Empaquetado y Distribucion de Aplicaciones/U5A2 Empaqueta la springboot en docker/U5A2 - Ismael Bernad Tello .docx
@@ -115,6 +115,14 @@
           <w:lang w:eastAsia="es-ES"/>
         </w:rPr>
       </w:r>
+      <w:r>
+        <w:rPr>
+          <w:rFonts w:ascii="Times New Roman" w:hAnsi="Times New Roman" w:eastAsia="Times New Roman" w:cs="Times New Roman"/>
+          <w:sz w:val="24"/>
+          <w:szCs w:val="24"/>
+          <w:lang w:eastAsia="es-ES"/>
+        </w:rPr>
+      </w:r>
     </w:p>
     <w:p>
       <w:pPr>
@@ -143,6 +151,14 @@
           <w:lang w:eastAsia="es-ES"/>
         </w:rPr>
       </w:r>
+      <w:r>
+        <w:rPr>
+          <w:rFonts w:ascii="Times New Roman" w:hAnsi="Times New Roman" w:eastAsia="Times New Roman" w:cs="Times New Roman"/>
+          <w:sz w:val="24"/>
+          <w:szCs w:val="24"/>
+          <w:lang w:eastAsia="es-ES"/>
+        </w:rPr>
+      </w:r>
     </w:p>
     <w:p>
       <w:pPr>
@@ -170,6 +186,14 @@
           <w:lang w:eastAsia="es-ES"/>
         </w:rPr>
       </w:r>
+      <w:r>
+        <w:rPr>
+          <w:rFonts w:ascii="Times New Roman" w:hAnsi="Times New Roman" w:eastAsia="Times New Roman" w:cs="Times New Roman"/>
+          <w:sz w:val="24"/>
+          <w:szCs w:val="24"/>
+          <w:lang w:eastAsia="es-ES"/>
+        </w:rPr>
+      </w:r>
     </w:p>
     <w:p>
       <w:pPr>
@@ -197,6 +221,14 @@
           <w:lang w:eastAsia="es-ES"/>
         </w:rPr>
       </w:r>
+      <w:r>
+        <w:rPr>
+          <w:rFonts w:ascii="Times New Roman" w:hAnsi="Times New Roman" w:eastAsia="Times New Roman" w:cs="Times New Roman"/>
+          <w:sz w:val="24"/>
+          <w:szCs w:val="24"/>
+          <w:lang w:eastAsia="es-ES"/>
+        </w:rPr>
+      </w:r>
     </w:p>
     <w:p>
       <w:pPr>
@@ -224,6 +256,14 @@
           <w:lang w:eastAsia="es-ES"/>
         </w:rPr>
       </w:r>
+      <w:r>
+        <w:rPr>
+          <w:rFonts w:ascii="Times New Roman" w:hAnsi="Times New Roman" w:eastAsia="Times New Roman" w:cs="Times New Roman"/>
+          <w:sz w:val="24"/>
+          <w:szCs w:val="24"/>
+          <w:lang w:eastAsia="es-ES"/>
+        </w:rPr>
+      </w:r>
     </w:p>
     <w:p>
       <w:pPr>
@@ -235,6 +275,14 @@
           <w:lang w:eastAsia="es-ES"/>
         </w:rPr>
       </w:pPr>
+      <w:r>
+        <w:rPr>
+          <w:rFonts w:ascii="Times New Roman" w:hAnsi="Times New Roman" w:eastAsia="Times New Roman" w:cs="Times New Roman"/>
+          <w:sz w:val="24"/>
+          <w:szCs w:val="24"/>
+          <w:lang w:eastAsia="es-ES"/>
+        </w:rPr>
+      </w:r>
       <w:r>
         <w:rPr>
           <w:rFonts w:ascii="Times New Roman" w:hAnsi="Times New Roman" w:eastAsia="Times New Roman" w:cs="Times New Roman"/>
@@ -397,6 +445,7 @@
                         <a:noFill/>
                         <a:ln>
                           <a:noFill/>
+                          <a:miter/>
                         </a:ln>
                       </pic:spPr>
                     </pic:pic>
@@ -447,6 +496,15 @@
           <w:lang w:eastAsia="es-ES"/>
         </w:rPr>
       </w:r>
+      <w:r>
+        <w:rPr>
+          <w:rFonts w:ascii="Constantia" w:hAnsi="Constantia" w:eastAsia="Times New Roman" w:cs="Times New Roman"/>
+          <w:color w:val="007789"/>
+          <w:sz w:val="72"/>
+          <w:szCs w:val="72"/>
+          <w:lang w:eastAsia="es-ES"/>
+        </w:rPr>
+      </w:r>
     </w:p>
     <w:p>
       <w:pPr>
@@ -459,6 +517,15 @@
           <w:lang w:eastAsia="es-ES"/>
         </w:rPr>
       </w:pPr>
+      <w:r>
+        <w:rPr>
+          <w:rFonts w:ascii="Constantia" w:hAnsi="Constantia" w:eastAsia="Times New Roman" w:cs="Times New Roman"/>
+          <w:color w:val="007789"/>
+          <w:sz w:val="72"/>
+          <w:szCs w:val="72"/>
+          <w:lang w:eastAsia="es-ES"/>
+        </w:rPr>
+      </w:r>
       <w:r>
         <w:rPr>
           <w:rFonts w:ascii="Constantia" w:hAnsi="Constantia" w:eastAsia="Times New Roman" w:cs="Times New Roman"/>
@@ -539,6 +606,15 @@
           <w:lang w:eastAsia="es-ES"/>
         </w:rPr>
       </w:r>
+      <w:r>
+        <w:rPr>
+          <w:rFonts w:ascii="Constantia" w:hAnsi="Constantia" w:eastAsia="Times New Roman" w:cs="Times New Roman"/>
+          <w:color w:val="007789"/>
+          <w:sz w:val="72"/>
+          <w:szCs w:val="72"/>
+          <w:lang w:eastAsia="es-ES"/>
+        </w:rPr>
+      </w:r>
     </w:p>
     <w:p>
       <w:pPr>
@@ -584,6 +660,15 @@
           <w:lang w:eastAsia="es-ES"/>
         </w:rPr>
       </w:r>
+      <w:r>
+        <w:rPr>
+          <w:rFonts w:ascii="Constantia" w:hAnsi="Constantia" w:eastAsia="Times New Roman" w:cs="Times New Roman"/>
+          <w:color w:val="007789"/>
+          <w:sz w:val="32"/>
+          <w:szCs w:val="32"/>
+          <w:lang w:eastAsia="es-ES"/>
+        </w:rPr>
+      </w:r>
     </w:p>
     <w:p>
       <w:pPr>
@@ -636,10 +721,19 @@
           <w:lang w:eastAsia="es-ES"/>
         </w:rPr>
       </w:r>
+      <w:r>
+        <w:rPr>
+          <w:rFonts w:ascii="Constantia" w:hAnsi="Constantia" w:eastAsia="Times New Roman" w:cs="Times New Roman"/>
+          <w:color w:val="007789"/>
+          <w:sz w:val="32"/>
+          <w:szCs w:val="32"/>
+          <w:lang w:eastAsia="es-ES"/>
+        </w:rPr>
+      </w:r>
     </w:p>
     <w:p>
       <w:pPr>
-        <w:pStyle w:val="695"/>
+        <w:pStyle w:val="696"/>
         <w:numPr>
           <w:ilvl w:val="0"/>
           <w:numId w:val="2"/>
@@ -682,6 +776,15 @@
           <w:lang w:val="en-US" w:eastAsia="es-ES"/>
         </w:rPr>
       </w:r>
+      <w:r>
+        <w:rPr>
+          <w:rFonts w:ascii="Constantia" w:hAnsi="Constantia" w:eastAsia="Times New Roman" w:cs="Times New Roman"/>
+          <w:color w:val="007789"/>
+          <w:sz w:val="32"/>
+          <w:szCs w:val="32"/>
+          <w:lang w:val="en-US" w:eastAsia="es-ES"/>
+        </w:rPr>
+      </w:r>
     </w:p>
     <w:p>
       <w:pPr>
@@ -729,11 +832,10 @@
           <w:lang w:eastAsia="es-ES"/>
         </w:rPr>
       </w:r>
-      <w:r/>
       <w:hyperlink r:id="rId11" w:tooltip="https://javaplusstuff.hashnode.dev/java-plus-stuff-series-1-chapter-1" w:history="1">
         <w:r>
           <w:rPr>
-            <w:rStyle w:val="855"/>
+            <w:rStyle w:val="856"/>
             <w:rFonts w:ascii="Constantia" w:hAnsi="Constantia" w:eastAsia="Times New Roman" w:cs="Times New Roman"/>
             <w:b/>
             <w:bCs/>
@@ -742,7 +844,6 @@
           <w:t xml:space="preserve">https://javaplusstuff.hashnode.dev/java-plus-stuff-series-1-chapter-1</w:t>
         </w:r>
       </w:hyperlink>
-      <w:r/>
       <w:r>
         <w:rPr>
           <w:rFonts w:ascii="Constantia" w:hAnsi="Constantia" w:eastAsia="Times New Roman" w:cs="Times New Roman"/>
@@ -752,6 +853,15 @@
           <w:lang w:eastAsia="es-ES"/>
         </w:rPr>
         <w:t xml:space="preserve"> </w:t>
+      </w:r>
+      <w:r>
+        <w:rPr>
+          <w:rFonts w:ascii="Constantia" w:hAnsi="Constantia" w:eastAsia="Times New Roman" w:cs="Times New Roman"/>
+          <w:b/>
+          <w:bCs/>
+          <w:color w:val="000000"/>
+          <w:lang w:eastAsia="es-ES"/>
+        </w:rPr>
       </w:r>
       <w:r>
         <w:rPr>
@@ -773,6 +883,15 @@
           <w:lang w:eastAsia="es-ES"/>
         </w:rPr>
       </w:pPr>
+      <w:r>
+        <w:rPr>
+          <w:rFonts w:ascii="Constantia" w:hAnsi="Constantia" w:eastAsia="Times New Roman" w:cs="Times New Roman"/>
+          <w:color w:val="000000"/>
+          <w:sz w:val="20"/>
+          <w:szCs w:val="20"/>
+          <w:lang w:eastAsia="es-ES"/>
+        </w:rPr>
+      </w:r>
       <w:r>
         <w:rPr>
           <w:rFonts w:ascii="Constantia" w:hAnsi="Constantia" w:eastAsia="Times New Roman" w:cs="Times New Roman"/>
@@ -812,6 +931,15 @@
           <w:lang w:eastAsia="es-ES"/>
         </w:rPr>
         <w:t xml:space="preserve">Primero añadimos lo siguiente al archivo POM.xml del proyecto:</w:t>
+      </w:r>
+      <w:r>
+        <w:rPr>
+          <w:rFonts w:ascii="Constantia" w:hAnsi="Constantia" w:eastAsia="Times New Roman" w:cs="Times New Roman"/>
+          <w:b/>
+          <w:bCs/>
+          <w:color w:val="000000"/>
+          <w:lang w:eastAsia="es-ES"/>
+        </w:rPr>
       </w:r>
       <w:r>
         <w:rPr>
@@ -916,6 +1044,15 @@
           <w:lang w:eastAsia="es-ES"/>
         </w:rPr>
       </w:r>
+      <w:r>
+        <w:rPr>
+          <w:rFonts w:ascii="Constantia" w:hAnsi="Constantia" w:eastAsia="Times New Roman" w:cs="Times New Roman"/>
+          <w:b/>
+          <w:bCs/>
+          <w:color w:val="000000"/>
+          <w:lang w:eastAsia="es-ES"/>
+        </w:rPr>
+      </w:r>
     </w:p>
     <w:p>
       <w:pPr>
@@ -977,6 +1114,15 @@
           <w:lang w:eastAsia="es-ES"/>
         </w:rPr>
         <w:t xml:space="preserve"> archivo.jar de nuestra aplicación:</w:t>
+      </w:r>
+      <w:r>
+        <w:rPr>
+          <w:rFonts w:ascii="Constantia" w:hAnsi="Constantia" w:eastAsia="Times New Roman" w:cs="Times New Roman"/>
+          <w:color w:val="000000"/>
+          <w:sz w:val="20"/>
+          <w:szCs w:val="20"/>
+          <w:lang w:eastAsia="es-ES"/>
+        </w:rPr>
       </w:r>
       <w:r>
         <w:rPr>
@@ -1072,11 +1218,7 @@
       </w:r>
       <w:r>
         <w:rPr>
-          <w:rFonts w:ascii="Constantia" w:hAnsi="Constantia" w:eastAsia="Times New Roman" w:cs="Times New Roman"/>
-          <w:b/>
-          <w:bCs/>
-          <w:color w:val="000000"/>
-          <w:lang w:eastAsia="es-ES"/>
+          <w:highlight w:val="none"/>
         </w:rPr>
       </w:r>
       <w:r>
@@ -1106,6 +1248,15 @@
           <w:highlight w:val="none"/>
         </w:rPr>
       </w:r>
+      <w:r>
+        <w:rPr>
+          <w:rFonts w:ascii="Constantia" w:hAnsi="Constantia" w:eastAsia="Times New Roman" w:cs="Times New Roman"/>
+          <w:b/>
+          <w:bCs/>
+          <w:color w:val="000000"/>
+          <w:lang w:eastAsia="es-ES"/>
+        </w:rPr>
+      </w:r>
     </w:p>
     <w:p>
       <w:pPr>
@@ -1124,6 +1275,11 @@
           <w:highlight w:val="none"/>
         </w:rPr>
       </w:r>
+      <w:r>
+        <w:rPr>
+          <w:highlight w:val="none"/>
+        </w:rPr>
+      </w:r>
     </w:p>
     <w:p>
       <w:pPr>
@@ -1142,6 +1298,11 @@
           <w:highlight w:val="none"/>
         </w:rPr>
       </w:r>
+      <w:r>
+        <w:rPr>
+          <w:highlight w:val="none"/>
+        </w:rPr>
+      </w:r>
     </w:p>
     <w:p>
       <w:pPr>
@@ -1160,6 +1321,11 @@
           <w:highlight w:val="none"/>
         </w:rPr>
       </w:r>
+      <w:r>
+        <w:rPr>
+          <w:highlight w:val="none"/>
+        </w:rPr>
+      </w:r>
     </w:p>
     <w:p>
       <w:pPr>
@@ -1178,6 +1344,11 @@
           <w:highlight w:val="none"/>
         </w:rPr>
       </w:r>
+      <w:r>
+        <w:rPr>
+          <w:highlight w:val="none"/>
+        </w:rPr>
+      </w:r>
     </w:p>
     <w:p>
       <w:pPr>
@@ -1196,6 +1367,11 @@
           <w:highlight w:val="none"/>
         </w:rPr>
       </w:r>
+      <w:r>
+        <w:rPr>
+          <w:highlight w:val="none"/>
+        </w:rPr>
+      </w:r>
     </w:p>
     <w:p>
       <w:pPr>
@@ -1214,6 +1390,11 @@
           <w:highlight w:val="none"/>
         </w:rPr>
       </w:r>
+      <w:r>
+        <w:rPr>
+          <w:highlight w:val="none"/>
+        </w:rPr>
+      </w:r>
     </w:p>
     <w:p>
       <w:pPr>
@@ -1290,6 +1471,11 @@
           <w:highlight w:val="none"/>
         </w:rPr>
       </w:r>
+      <w:r>
+        <w:rPr>
+          <w:highlight w:val="none"/>
+        </w:rPr>
+      </w:r>
     </w:p>
     <w:p>
       <w:pPr>
@@ -1390,6 +1576,15 @@
           <w:lang w:eastAsia="es-ES"/>
         </w:rPr>
         <w:t xml:space="preserve">:</w:t>
+      </w:r>
+      <w:r>
+        <w:rPr>
+          <w:rFonts w:ascii="Constantia" w:hAnsi="Constantia" w:eastAsia="Times New Roman" w:cs="Times New Roman"/>
+          <w:color w:val="000000"/>
+          <w:sz w:val="20"/>
+          <w:szCs w:val="20"/>
+          <w:lang w:eastAsia="es-ES"/>
+        </w:rPr>
       </w:r>
       <w:r>
         <w:rPr>
@@ -1630,6 +1825,15 @@
           <w:highlight w:val="none"/>
         </w:rPr>
       </w:r>
+      <w:r>
+        <w:rPr>
+          <w:rFonts w:ascii="Constantia" w:hAnsi="Constantia" w:eastAsia="Times New Roman" w:cs="Times New Roman"/>
+          <w:b/>
+          <w:bCs/>
+          <w:color w:val="000000"/>
+          <w:lang w:eastAsia="es-ES"/>
+        </w:rPr>
+      </w:r>
     </w:p>
     <w:p>
       <w:pPr>
@@ -1648,6 +1852,11 @@
           <w:highlight w:val="none"/>
         </w:rPr>
       </w:r>
+      <w:r>
+        <w:rPr>
+          <w:highlight w:val="none"/>
+        </w:rPr>
+      </w:r>
     </w:p>
     <w:p>
       <w:pPr>
@@ -1666,6 +1875,11 @@
           <w:highlight w:val="none"/>
         </w:rPr>
       </w:r>
+      <w:r>
+        <w:rPr>
+          <w:highlight w:val="none"/>
+        </w:rPr>
+      </w:r>
     </w:p>
     <w:p>
       <w:pPr>
@@ -1684,6 +1898,11 @@
           <w:highlight w:val="none"/>
         </w:rPr>
       </w:r>
+      <w:r>
+        <w:rPr>
+          <w:highlight w:val="none"/>
+        </w:rPr>
+      </w:r>
     </w:p>
     <w:p>
       <w:pPr>
@@ -1772,24 +1991,6 @@
       </w:r>
       <w:r>
         <w:rPr>
-          <w:rFonts w:ascii="Constantia" w:hAnsi="Constantia" w:eastAsia="Times New Roman" w:cs="Times New Roman"/>
-          <w:b/>
-          <w:bCs/>
-          <w:color w:val="000000"/>
-          <w:lang w:eastAsia="es-ES"/>
-        </w:rPr>
-      </w:r>
-      <w:r>
-        <w:rPr>
-          <w:rFonts w:ascii="Constantia" w:hAnsi="Constantia" w:eastAsia="Times New Roman" w:cs="Times New Roman"/>
-          <w:b/>
-          <w:bCs/>
-          <w:color w:val="000000"/>
-          <w:lang w:eastAsia="es-ES"/>
-        </w:rPr>
-      </w:r>
-      <w:r>
-        <w:rPr>
           <w:highlight w:val="none"/>
         </w:rPr>
       </w:r>
@@ -1834,6 +2035,15 @@
           <w:lang w:eastAsia="es-ES"/>
         </w:rPr>
         <w:t xml:space="preserve">del archivo ponemos lo siguiente:</w:t>
+      </w:r>
+      <w:r>
+        <w:rPr>
+          <w:rFonts w:ascii="Constantia" w:hAnsi="Constantia" w:eastAsia="Times New Roman" w:cs="Times New Roman"/>
+          <w:b/>
+          <w:bCs/>
+          <w:color w:val="000000"/>
+          <w:lang w:eastAsia="es-ES"/>
+        </w:rPr>
       </w:r>
       <w:r>
         <w:rPr>
@@ -1938,6 +2148,15 @@
           <w:lang w:eastAsia="es-ES"/>
         </w:rPr>
       </w:r>
+      <w:r>
+        <w:rPr>
+          <w:rFonts w:ascii="Constantia" w:hAnsi="Constantia" w:eastAsia="Times New Roman" w:cs="Times New Roman"/>
+          <w:b/>
+          <w:bCs/>
+          <w:color w:val="000000"/>
+          <w:lang w:eastAsia="es-ES"/>
+        </w:rPr>
+      </w:r>
     </w:p>
     <w:p>
       <w:pPr>
@@ -1998,6 +2217,15 @@
           <w:lang w:eastAsia="es-ES"/>
         </w:rPr>
         <w:t xml:space="preserve">que le hemos dado previamente a la aplicación.jar</w:t>
+      </w:r>
+      <w:r>
+        <w:rPr>
+          <w:rFonts w:ascii="Constantia" w:hAnsi="Constantia" w:eastAsia="Times New Roman" w:cs="Times New Roman"/>
+          <w:color w:val="000000"/>
+          <w:sz w:val="20"/>
+          <w:szCs w:val="20"/>
+          <w:lang w:eastAsia="es-ES"/>
+        </w:rPr>
       </w:r>
       <w:r>
         <w:rPr>
@@ -2103,26 +2331,6 @@
           <w:lang w:eastAsia="es-ES"/>
         </w:rPr>
       </w:r>
-      <w:r/>
-      <w:r>
-        <w:rPr>
-          <w:rFonts w:ascii="Constantia" w:hAnsi="Constantia" w:eastAsia="Times New Roman" w:cs="Times New Roman"/>
-          <w:color w:val="000000"/>
-          <w:sz w:val="20"/>
-          <w:szCs w:val="20"/>
-          <w:lang w:eastAsia="es-ES"/>
-        </w:rPr>
-      </w:r>
-      <w:r/>
-      <w:r>
-        <w:rPr>
-          <w:rFonts w:ascii="Constantia" w:hAnsi="Constantia" w:eastAsia="Times New Roman" w:cs="Times New Roman"/>
-          <w:color w:val="000000"/>
-          <w:sz w:val="20"/>
-          <w:szCs w:val="20"/>
-          <w:lang w:eastAsia="es-ES"/>
-        </w:rPr>
-      </w:r>
       <w:r>
         <w:rPr>
           <w:rFonts w:ascii="Constantia" w:hAnsi="Constantia" w:eastAsia="Times New Roman" w:cs="Times New Roman"/>
@@ -2163,6 +2371,15 @@
           <w:lang w:eastAsia="es-ES"/>
         </w:rPr>
       </w:r>
+      <w:r>
+        <w:rPr>
+          <w:rFonts w:ascii="Constantia" w:hAnsi="Constantia" w:eastAsia="Times New Roman" w:cs="Times New Roman"/>
+          <w:color w:val="000000"/>
+          <w:sz w:val="20"/>
+          <w:szCs w:val="20"/>
+          <w:lang w:eastAsia="es-ES"/>
+        </w:rPr>
+      </w:r>
     </w:p>
     <w:p>
       <w:pPr>
@@ -2195,6 +2412,16 @@
           <w:lang w:eastAsia="es-ES"/>
         </w:rPr>
       </w:r>
+      <w:r>
+        <w:rPr>
+          <w:rFonts w:ascii="Constantia" w:hAnsi="Constantia" w:eastAsia="Times New Roman" w:cs="Times New Roman"/>
+          <w:color w:val="000000"/>
+          <w:sz w:val="20"/>
+          <w:szCs w:val="20"/>
+          <w:highlight w:val="none"/>
+          <w:lang w:eastAsia="es-ES"/>
+        </w:rPr>
+      </w:r>
     </w:p>
     <w:p>
       <w:pPr>
@@ -2227,6 +2454,16 @@
           <w:lang w:eastAsia="es-ES"/>
         </w:rPr>
       </w:r>
+      <w:r>
+        <w:rPr>
+          <w:rFonts w:ascii="Constantia" w:hAnsi="Constantia" w:eastAsia="Times New Roman" w:cs="Times New Roman"/>
+          <w:color w:val="000000"/>
+          <w:sz w:val="20"/>
+          <w:szCs w:val="20"/>
+          <w:highlight w:val="none"/>
+          <w:lang w:eastAsia="es-ES"/>
+        </w:rPr>
+      </w:r>
     </w:p>
     <w:p>
       <w:pPr>
@@ -2259,6 +2496,16 @@
           <w:lang w:eastAsia="es-ES"/>
         </w:rPr>
       </w:r>
+      <w:r>
+        <w:rPr>
+          <w:rFonts w:ascii="Constantia" w:hAnsi="Constantia" w:eastAsia="Times New Roman" w:cs="Times New Roman"/>
+          <w:color w:val="000000"/>
+          <w:sz w:val="20"/>
+          <w:szCs w:val="20"/>
+          <w:highlight w:val="none"/>
+          <w:lang w:eastAsia="es-ES"/>
+        </w:rPr>
+      </w:r>
     </w:p>
     <w:p>
       <w:pPr>
@@ -2291,6 +2538,16 @@
           <w:lang w:eastAsia="es-ES"/>
         </w:rPr>
       </w:r>
+      <w:r>
+        <w:rPr>
+          <w:rFonts w:ascii="Constantia" w:hAnsi="Constantia" w:eastAsia="Times New Roman" w:cs="Times New Roman"/>
+          <w:color w:val="000000"/>
+          <w:sz w:val="20"/>
+          <w:szCs w:val="20"/>
+          <w:highlight w:val="none"/>
+          <w:lang w:eastAsia="es-ES"/>
+        </w:rPr>
+      </w:r>
     </w:p>
     <w:p>
       <w:pPr>
@@ -2323,6 +2580,16 @@
           <w:lang w:eastAsia="es-ES"/>
         </w:rPr>
       </w:r>
+      <w:r>
+        <w:rPr>
+          <w:rFonts w:ascii="Constantia" w:hAnsi="Constantia" w:eastAsia="Times New Roman" w:cs="Times New Roman"/>
+          <w:color w:val="000000"/>
+          <w:sz w:val="20"/>
+          <w:szCs w:val="20"/>
+          <w:highlight w:val="none"/>
+          <w:lang w:eastAsia="es-ES"/>
+        </w:rPr>
+      </w:r>
     </w:p>
     <w:p>
       <w:pPr>
@@ -2355,6 +2622,16 @@
           <w:lang w:eastAsia="es-ES"/>
         </w:rPr>
       </w:r>
+      <w:r>
+        <w:rPr>
+          <w:rFonts w:ascii="Constantia" w:hAnsi="Constantia" w:eastAsia="Times New Roman" w:cs="Times New Roman"/>
+          <w:color w:val="000000"/>
+          <w:sz w:val="20"/>
+          <w:szCs w:val="20"/>
+          <w:highlight w:val="none"/>
+          <w:lang w:eastAsia="es-ES"/>
+        </w:rPr>
+      </w:r>
     </w:p>
     <w:p>
       <w:pPr>
@@ -2387,6 +2664,16 @@
           <w:lang w:eastAsia="es-ES"/>
         </w:rPr>
       </w:r>
+      <w:r>
+        <w:rPr>
+          <w:rFonts w:ascii="Constantia" w:hAnsi="Constantia" w:eastAsia="Times New Roman" w:cs="Times New Roman"/>
+          <w:color w:val="000000"/>
+          <w:sz w:val="20"/>
+          <w:szCs w:val="20"/>
+          <w:highlight w:val="none"/>
+          <w:lang w:eastAsia="es-ES"/>
+        </w:rPr>
+      </w:r>
     </w:p>
     <w:p>
       <w:pPr>
@@ -2419,6 +2706,16 @@
           <w:lang w:eastAsia="es-ES"/>
         </w:rPr>
       </w:r>
+      <w:r>
+        <w:rPr>
+          <w:rFonts w:ascii="Constantia" w:hAnsi="Constantia" w:eastAsia="Times New Roman" w:cs="Times New Roman"/>
+          <w:color w:val="000000"/>
+          <w:sz w:val="20"/>
+          <w:szCs w:val="20"/>
+          <w:highlight w:val="none"/>
+          <w:lang w:eastAsia="es-ES"/>
+        </w:rPr>
+      </w:r>
     </w:p>
     <w:p>
       <w:pPr>
@@ -2451,6 +2748,16 @@
           <w:lang w:eastAsia="es-ES"/>
         </w:rPr>
       </w:r>
+      <w:r>
+        <w:rPr>
+          <w:rFonts w:ascii="Constantia" w:hAnsi="Constantia" w:eastAsia="Times New Roman" w:cs="Times New Roman"/>
+          <w:color w:val="000000"/>
+          <w:sz w:val="20"/>
+          <w:szCs w:val="20"/>
+          <w:highlight w:val="none"/>
+          <w:lang w:eastAsia="es-ES"/>
+        </w:rPr>
+      </w:r>
     </w:p>
     <w:p>
       <w:pPr>
@@ -2483,6 +2790,16 @@
           <w:lang w:eastAsia="es-ES"/>
         </w:rPr>
       </w:r>
+      <w:r>
+        <w:rPr>
+          <w:rFonts w:ascii="Constantia" w:hAnsi="Constantia" w:eastAsia="Times New Roman" w:cs="Times New Roman"/>
+          <w:color w:val="000000"/>
+          <w:sz w:val="20"/>
+          <w:szCs w:val="20"/>
+          <w:highlight w:val="none"/>
+          <w:lang w:eastAsia="es-ES"/>
+        </w:rPr>
+      </w:r>
     </w:p>
     <w:p>
       <w:pPr>
@@ -2515,6 +2832,16 @@
           <w:lang w:eastAsia="es-ES"/>
         </w:rPr>
       </w:r>
+      <w:r>
+        <w:rPr>
+          <w:rFonts w:ascii="Constantia" w:hAnsi="Constantia" w:eastAsia="Times New Roman" w:cs="Times New Roman"/>
+          <w:color w:val="000000"/>
+          <w:sz w:val="20"/>
+          <w:szCs w:val="20"/>
+          <w:highlight w:val="none"/>
+          <w:lang w:eastAsia="es-ES"/>
+        </w:rPr>
+      </w:r>
     </w:p>
     <w:p>
       <w:pPr>
@@ -2547,6 +2874,16 @@
           <w:lang w:eastAsia="es-ES"/>
         </w:rPr>
       </w:r>
+      <w:r>
+        <w:rPr>
+          <w:rFonts w:ascii="Constantia" w:hAnsi="Constantia" w:eastAsia="Times New Roman" w:cs="Times New Roman"/>
+          <w:color w:val="000000"/>
+          <w:sz w:val="20"/>
+          <w:szCs w:val="20"/>
+          <w:highlight w:val="none"/>
+          <w:lang w:eastAsia="es-ES"/>
+        </w:rPr>
+      </w:r>
     </w:p>
     <w:p>
       <w:pPr>
@@ -2568,6 +2905,16 @@
           <w:lang w:eastAsia="es-ES"/>
         </w:rPr>
         <w:t xml:space="preserve">Creamos la imagen de Docker: </w:t>
+      </w:r>
+      <w:r>
+        <w:rPr>
+          <w:rFonts w:ascii="Constantia" w:hAnsi="Constantia" w:eastAsia="Times New Roman" w:cs="Times New Roman"/>
+          <w:color w:val="000000"/>
+          <w:sz w:val="20"/>
+          <w:szCs w:val="20"/>
+          <w:highlight w:val="none"/>
+          <w:lang w:eastAsia="es-ES"/>
+        </w:rPr>
       </w:r>
       <w:r>
         <w:rPr>
@@ -2676,6 +3023,15 @@
           <w:lang w:eastAsia="es-ES"/>
         </w:rPr>
       </w:r>
+      <w:r>
+        <w:rPr>
+          <w:rFonts w:ascii="Constantia" w:hAnsi="Constantia" w:eastAsia="Times New Roman" w:cs="Times New Roman"/>
+          <w:color w:val="000000"/>
+          <w:sz w:val="20"/>
+          <w:szCs w:val="20"/>
+          <w:lang w:eastAsia="es-ES"/>
+        </w:rPr>
+      </w:r>
     </w:p>
     <w:p>
       <w:pPr>
@@ -2756,6 +3112,15 @@
           <w:lang w:eastAsia="es-ES"/>
         </w:rPr>
       </w:r>
+      <w:r>
+        <w:rPr>
+          <w:rFonts w:ascii="Constantia" w:hAnsi="Constantia" w:eastAsia="Times New Roman" w:cs="Times New Roman"/>
+          <w:color w:val="000000"/>
+          <w:sz w:val="20"/>
+          <w:szCs w:val="20"/>
+          <w:lang w:eastAsia="es-ES"/>
+        </w:rPr>
+      </w:r>
     </w:p>
     <w:p>
       <w:pPr>
@@ -2804,6 +3169,17 @@
           <w:lang w:eastAsia="es-ES"/>
         </w:rPr>
         <w:t xml:space="preserve">. *</w:t>
+      </w:r>
+      <w:r>
+        <w:rPr>
+          <w:rFonts w:ascii="Constantia" w:hAnsi="Constantia" w:eastAsia="Times New Roman" w:cs="Times New Roman"/>
+          <w:b/>
+          <w:bCs/>
+          <w:color w:val="ff0000"/>
+          <w:sz w:val="20"/>
+          <w:szCs w:val="20"/>
+          <w:lang w:eastAsia="es-ES"/>
+        </w:rPr>
       </w:r>
       <w:r>
         <w:rPr>
@@ -2950,6 +3326,15 @@
           <w:lang w:eastAsia="es-ES"/>
         </w:rPr>
       </w:r>
+      <w:r>
+        <w:rPr>
+          <w:rFonts w:ascii="Constantia" w:hAnsi="Constantia" w:eastAsia="Times New Roman" w:cs="Times New Roman"/>
+          <w:color w:val="000000"/>
+          <w:sz w:val="20"/>
+          <w:szCs w:val="20"/>
+          <w:lang w:eastAsia="es-ES"/>
+        </w:rPr>
+      </w:r>
     </w:p>
     <w:p>
       <w:pPr>
@@ -3010,6 +3395,15 @@
           <w:lang w:eastAsia="es-ES"/>
         </w:rPr>
         <w:t xml:space="preserve">’ o miramos gráficamente en Docker en el apartado de imágenes:</w:t>
+      </w:r>
+      <w:r>
+        <w:rPr>
+          <w:rFonts w:ascii="Constantia" w:hAnsi="Constantia" w:eastAsia="Times New Roman" w:cs="Times New Roman"/>
+          <w:color w:val="000000"/>
+          <w:sz w:val="20"/>
+          <w:szCs w:val="20"/>
+          <w:lang w:eastAsia="es-ES"/>
+        </w:rPr>
       </w:r>
       <w:r>
         <w:rPr>
@@ -3154,6 +3548,15 @@
           <w:lang w:eastAsia="es-ES"/>
         </w:rPr>
       </w:r>
+      <w:r>
+        <w:rPr>
+          <w:rFonts w:ascii="Constantia" w:hAnsi="Constantia" w:eastAsia="Times New Roman" w:cs="Times New Roman"/>
+          <w:color w:val="000000"/>
+          <w:sz w:val="20"/>
+          <w:szCs w:val="20"/>
+          <w:lang w:eastAsia="es-ES"/>
+        </w:rPr>
+      </w:r>
     </w:p>
     <w:p>
       <w:pPr>
@@ -3183,6 +3586,15 @@
           <w:lang w:eastAsia="es-ES"/>
         </w:rPr>
       </w:r>
+      <w:r>
+        <w:rPr>
+          <w:rFonts w:ascii="Constantia" w:hAnsi="Constantia" w:eastAsia="Times New Roman" w:cs="Times New Roman"/>
+          <w:color w:val="000000"/>
+          <w:sz w:val="20"/>
+          <w:szCs w:val="20"/>
+          <w:lang w:eastAsia="es-ES"/>
+        </w:rPr>
+      </w:r>
     </w:p>
     <w:p>
       <w:pPr>
@@ -3203,6 +3615,15 @@
           <w:lang w:eastAsia="es-ES"/>
         </w:rPr>
         <w:t xml:space="preserve">Creamos un contenedor de Docker con la imagen:</w:t>
+      </w:r>
+      <w:r>
+        <w:rPr>
+          <w:rFonts w:ascii="Constantia" w:hAnsi="Constantia" w:eastAsia="Times New Roman" w:cs="Times New Roman"/>
+          <w:color w:val="000000"/>
+          <w:sz w:val="20"/>
+          <w:szCs w:val="20"/>
+          <w:lang w:eastAsia="es-ES"/>
+        </w:rPr>
       </w:r>
       <w:r>
         <w:rPr>
@@ -3310,6 +3731,15 @@
           <w:lang w:eastAsia="es-ES"/>
         </w:rPr>
       </w:r>
+      <w:r>
+        <w:rPr>
+          <w:rFonts w:ascii="Constantia" w:hAnsi="Constantia" w:eastAsia="Times New Roman" w:cs="Times New Roman"/>
+          <w:color w:val="000000"/>
+          <w:sz w:val="20"/>
+          <w:szCs w:val="20"/>
+          <w:lang w:eastAsia="es-ES"/>
+        </w:rPr>
+      </w:r>
     </w:p>
     <w:p>
       <w:pPr>
@@ -3330,6 +3760,15 @@
           <w:lang w:eastAsia="es-ES"/>
         </w:rPr>
         <w:t xml:space="preserve">Sustituimos el nombre de la imagen por el nombre que le hayamos dado previamente.</w:t>
+      </w:r>
+      <w:r>
+        <w:rPr>
+          <w:rFonts w:ascii="Constantia" w:hAnsi="Constantia" w:eastAsia="Times New Roman" w:cs="Times New Roman"/>
+          <w:color w:val="000000"/>
+          <w:sz w:val="20"/>
+          <w:szCs w:val="20"/>
+          <w:lang w:eastAsia="es-ES"/>
+        </w:rPr>
       </w:r>
       <w:r>
         <w:rPr>
@@ -3475,6 +3914,15 @@
           <w:lang w:eastAsia="es-ES"/>
         </w:rPr>
       </w:r>
+      <w:r>
+        <w:rPr>
+          <w:rFonts w:ascii="Constantia" w:hAnsi="Constantia" w:eastAsia="Times New Roman" w:cs="Times New Roman"/>
+          <w:color w:val="000000"/>
+          <w:sz w:val="20"/>
+          <w:szCs w:val="20"/>
+          <w:lang w:eastAsia="es-ES"/>
+        </w:rPr>
+      </w:r>
     </w:p>
     <w:p>
       <w:pPr>
@@ -3609,6 +4057,15 @@
           <w:lang w:eastAsia="es-ES"/>
         </w:rPr>
       </w:r>
+      <w:r>
+        <w:rPr>
+          <w:rFonts w:ascii="Constantia" w:hAnsi="Constantia" w:eastAsia="Times New Roman" w:cs="Times New Roman"/>
+          <w:color w:val="000000"/>
+          <w:sz w:val="20"/>
+          <w:szCs w:val="20"/>
+          <w:lang w:eastAsia="es-ES"/>
+        </w:rPr>
+      </w:r>
     </w:p>
     <w:p>
       <w:pPr>
@@ -3639,10 +4096,19 @@
           <w:lang w:eastAsia="es-ES"/>
         </w:rPr>
       </w:r>
+      <w:r>
+        <w:rPr>
+          <w:rFonts w:ascii="Constantia" w:hAnsi="Constantia" w:eastAsia="Times New Roman" w:cs="Times New Roman"/>
+          <w:color w:val="000000"/>
+          <w:sz w:val="20"/>
+          <w:szCs w:val="20"/>
+          <w:lang w:eastAsia="es-ES"/>
+        </w:rPr>
+      </w:r>
     </w:p>
     <w:p>
       <w:pPr>
-        <w:pStyle w:val="695"/>
+        <w:pStyle w:val="696"/>
         <w:numPr>
           <w:ilvl w:val="0"/>
           <w:numId w:val="2"/>
@@ -3685,6 +4151,15 @@
           <w:lang w:val="en-US" w:eastAsia="es-ES"/>
         </w:rPr>
       </w:r>
+      <w:r>
+        <w:rPr>
+          <w:rFonts w:ascii="Constantia" w:hAnsi="Constantia" w:eastAsia="Times New Roman" w:cs="Times New Roman"/>
+          <w:color w:val="007789"/>
+          <w:sz w:val="32"/>
+          <w:szCs w:val="32"/>
+          <w:lang w:val="en-US" w:eastAsia="es-ES"/>
+        </w:rPr>
+      </w:r>
     </w:p>
     <w:p>
       <w:pPr>
@@ -3723,7 +4198,7 @@
       <w:hyperlink r:id="rId24" w:tooltip="https://javaplusstuff.hashnode.dev/java-plus-stuff-series-1-chapter-2" w:history="1">
         <w:r>
           <w:rPr>
-            <w:rStyle w:val="855"/>
+            <w:rStyle w:val="856"/>
             <w:rFonts w:ascii="Constantia" w:hAnsi="Constantia" w:eastAsia="Times New Roman" w:cs="Times New Roman"/>
             <w:b/>
             <w:bCs/>
@@ -3751,6 +4226,15 @@
           <w:lang w:eastAsia="es-ES"/>
         </w:rPr>
       </w:r>
+      <w:r>
+        <w:rPr>
+          <w:rFonts w:ascii="Constantia" w:hAnsi="Constantia" w:eastAsia="Times New Roman" w:cs="Times New Roman"/>
+          <w:b/>
+          <w:bCs/>
+          <w:color w:val="000000"/>
+          <w:lang w:eastAsia="es-ES"/>
+        </w:rPr>
+      </w:r>
     </w:p>
     <w:p>
       <w:pPr>
@@ -3781,6 +4265,15 @@
           <w:lang w:eastAsia="es-ES"/>
         </w:rPr>
       </w:r>
+      <w:r>
+        <w:rPr>
+          <w:rFonts w:ascii="Constantia" w:hAnsi="Constantia" w:eastAsia="Times New Roman" w:cs="Times New Roman"/>
+          <w:b/>
+          <w:bCs/>
+          <w:color w:val="000000"/>
+          <w:lang w:eastAsia="es-ES"/>
+        </w:rPr>
+      </w:r>
     </w:p>
     <w:p>
       <w:pPr>
@@ -3841,6 +4334,51 @@
           <w:lang w:eastAsia="es-ES"/>
         </w:rPr>
       </w:r>
+      <w:r>
+        <w:rPr>
+          <w:rFonts w:ascii="Constantia" w:hAnsi="Constantia" w:eastAsia="Times New Roman" w:cs="Times New Roman"/>
+          <w:b/>
+          <w:bCs/>
+          <w:color w:val="000000"/>
+          <w:lang w:eastAsia="es-ES"/>
+        </w:rPr>
+      </w:r>
+      <w:r>
+        <w:rPr>
+          <w:rFonts w:ascii="Constantia" w:hAnsi="Constantia" w:eastAsia="Times New Roman" w:cs="Times New Roman"/>
+          <w:b/>
+          <w:bCs/>
+          <w:color w:val="000000"/>
+          <w:lang w:eastAsia="es-ES"/>
+        </w:rPr>
+      </w:r>
+      <w:r>
+        <w:rPr>
+          <w:rFonts w:ascii="Constantia" w:hAnsi="Constantia" w:eastAsia="Times New Roman" w:cs="Times New Roman"/>
+          <w:b/>
+          <w:bCs/>
+          <w:color w:val="000000"/>
+          <w:lang w:eastAsia="es-ES"/>
+        </w:rPr>
+      </w:r>
+      <w:r>
+        <w:rPr>
+          <w:rFonts w:ascii="Constantia" w:hAnsi="Constantia" w:eastAsia="Times New Roman" w:cs="Times New Roman"/>
+          <w:b/>
+          <w:bCs/>
+          <w:color w:val="000000"/>
+          <w:lang w:eastAsia="es-ES"/>
+        </w:rPr>
+      </w:r>
+      <w:r>
+        <w:rPr>
+          <w:rFonts w:ascii="Constantia" w:hAnsi="Constantia" w:eastAsia="Times New Roman" w:cs="Times New Roman"/>
+          <w:b/>
+          <w:bCs/>
+          <w:color w:val="000000"/>
+          <w:lang w:eastAsia="es-ES"/>
+        </w:rPr>
+      </w:r>
     </w:p>
     <w:p>
       <w:pPr>
@@ -3860,6 +4398,16 @@
           <w:color w:val="000000"/>
           <w:lang w:eastAsia="es-ES"/>
         </w:rPr>
+        <w:t xml:space="preserve">Configurar la conexión a AWS:</w:t>
+      </w:r>
+      <w:r>
+        <w:rPr>
+          <w:rFonts w:ascii="Constantia" w:hAnsi="Constantia" w:eastAsia="Times New Roman" w:cs="Times New Roman"/>
+          <w:b/>
+          <w:bCs/>
+          <w:color w:val="000000"/>
+          <w:lang w:eastAsia="es-ES"/>
+        </w:rPr>
       </w:r>
       <w:r>
         <w:rPr>
@@ -3875,51 +4423,30 @@
       <w:pPr>
         <w:rPr>
           <w:rFonts w:ascii="Constantia" w:hAnsi="Constantia" w:eastAsia="Times New Roman" w:cs="Times New Roman"/>
-          <w:b/>
-          <w:bCs/>
-          <w:color w:val="000000"/>
+          <w:color w:val="000000"/>
+          <w:sz w:val="20"/>
+          <w:szCs w:val="20"/>
           <w:lang w:eastAsia="es-ES"/>
         </w:rPr>
       </w:pPr>
       <w:r>
         <w:rPr>
           <w:rFonts w:ascii="Constantia" w:hAnsi="Constantia" w:eastAsia="Times New Roman" w:cs="Times New Roman"/>
-          <w:b/>
-          <w:bCs/>
-          <w:color w:val="000000"/>
-          <w:lang w:eastAsia="es-ES"/>
-        </w:rPr>
-        <w:t xml:space="preserve">Configurar la conexión a AWS:</w:t>
-      </w:r>
-      <w:r>
-        <w:rPr>
-          <w:rFonts w:ascii="Constantia" w:hAnsi="Constantia" w:eastAsia="Times New Roman" w:cs="Times New Roman"/>
-          <w:b/>
-          <w:bCs/>
-          <w:color w:val="000000"/>
-          <w:lang w:eastAsia="es-ES"/>
-        </w:rPr>
-      </w:r>
-    </w:p>
-    <w:p>
-      <w:pPr>
-        <w:rPr>
-          <w:rFonts w:ascii="Constantia" w:hAnsi="Constantia" w:eastAsia="Times New Roman" w:cs="Times New Roman"/>
-          <w:color w:val="000000"/>
-          <w:sz w:val="20"/>
-          <w:szCs w:val="20"/>
-          <w:lang w:eastAsia="es-ES"/>
-        </w:rPr>
-      </w:pPr>
-      <w:r>
-        <w:rPr>
-          <w:rFonts w:ascii="Constantia" w:hAnsi="Constantia" w:eastAsia="Times New Roman" w:cs="Times New Roman"/>
           <w:color w:val="000000"/>
           <w:sz w:val="20"/>
           <w:szCs w:val="20"/>
           <w:lang w:eastAsia="es-ES"/>
         </w:rPr>
         <w:t xml:space="preserve">Nos metemos dentro de un laboratorio AWS y buscamos las credenciales de AWS CLI.</w:t>
+      </w:r>
+      <w:r>
+        <w:rPr>
+          <w:rFonts w:ascii="Constantia" w:hAnsi="Constantia" w:eastAsia="Times New Roman" w:cs="Times New Roman"/>
+          <w:color w:val="000000"/>
+          <w:sz w:val="20"/>
+          <w:szCs w:val="20"/>
+          <w:lang w:eastAsia="es-ES"/>
+        </w:rPr>
       </w:r>
       <w:r>
         <w:rPr>
@@ -3950,7 +4477,81 @@
           <w:color w:val="000000"/>
           <w:lang w:eastAsia="es-ES"/>
         </w:rPr>
-        <w:t xml:space="preserve">CAPTURA***********************************************************************</w:t>
+      </w:r>
+      <w:r>
+        <mc:AlternateContent>
+          <mc:Choice Requires="wpg">
+            <w:drawing>
+              <wp:inline xmlns:wp="http://schemas.openxmlformats.org/drawingml/2006/wordprocessingDrawing" distT="0" distB="0" distL="0" distR="0">
+                <wp:extent cx="5400040" cy="2964397"/>
+                <wp:effectExtent l="0" t="0" r="0" b="0"/>
+                <wp:docPr id="16" name=""/>
+                <wp:cNvGraphicFramePr>
+                  <a:graphicFrameLocks xmlns:a="http://schemas.openxmlformats.org/drawingml/2006/main" noChangeAspect="1"/>
+                </wp:cNvGraphicFramePr>
+                <a:graphic xmlns:a="http://schemas.openxmlformats.org/drawingml/2006/main">
+                  <a:graphicData uri="http://schemas.openxmlformats.org/drawingml/2006/picture">
+                    <pic:pic xmlns:pic="http://schemas.openxmlformats.org/drawingml/2006/picture">
+                      <pic:nvPicPr>
+                        <pic:cNvPr id="1771739443" name=""/>
+                        <pic:cNvPicPr>
+                          <a:picLocks noChangeAspect="1"/>
+                        </pic:cNvPicPr>
+                        <pic:nvPr/>
+                      </pic:nvPicPr>
+                      <pic:blipFill>
+                        <a:blip r:embed="rId25"/>
+                        <a:stretch/>
+                      </pic:blipFill>
+                      <pic:spPr bwMode="auto">
+                        <a:xfrm>
+                          <a:off x="0" y="0"/>
+                          <a:ext cx="5400039" cy="2964396"/>
+                        </a:xfrm>
+                        <a:prstGeom prst="rect">
+                          <a:avLst/>
+                        </a:prstGeom>
+                      </pic:spPr>
+                    </pic:pic>
+                  </a:graphicData>
+                </a:graphic>
+              </wp:inline>
+            </w:drawing>
+          </mc:Choice>
+          <mc:Fallback>
+            <w:pict>
+              <v:shapetype type="#_x0000_t75" o:spt="75" coordsize="21600,21600" o:preferrelative="t" path="m@4@5l@4@11@9@11@9@5xe">
+                <v:formulas>
+                  <v:f eqn="if lineDrawn pixelLineWidth 0"/>
+                  <v:f eqn="sum @0 1 0"/>
+                  <v:f eqn="sum 0 0 @1"/>
+                  <v:f eqn="prod @2 1 2"/>
+                  <v:f eqn="prod @3 21600 pixelWidth"/>
+                  <v:f eqn="prod @3 21600 pixelHeight"/>
+                  <v:f eqn="sum @0 0 1"/>
+                  <v:f eqn="prod @6 1 2"/>
+                  <v:f eqn="prod @7 21600 pixelWidth"/>
+                  <v:f eqn="sum @8 21600 0"/>
+                  <v:f eqn="prod @7 21600 pixelHeight"/>
+                  <v:f eqn="sum @10 21600 0"/>
+                </v:formulas>
+              </v:shapetype>
+              <v:shape id="_x0000_i15" o:spid="_x0000_s15" type="#_x0000_t75" style="width:425.20pt;height:233.42pt;mso-wrap-distance-left:0.00pt;mso-wrap-distance-top:0.00pt;mso-wrap-distance-right:0.00pt;mso-wrap-distance-bottom:0.00pt;" stroked="false">
+                <v:path textboxrect="0,0,0,0"/>
+                <v:imagedata r:id="rId25" o:title=""/>
+              </v:shape>
+            </w:pict>
+          </mc:Fallback>
+        </mc:AlternateContent>
+      </w:r>
+      <w:r>
+        <w:rPr>
+          <w:rFonts w:ascii="Constantia" w:hAnsi="Constantia" w:eastAsia="Times New Roman" w:cs="Times New Roman"/>
+          <w:b/>
+          <w:bCs/>
+          <w:color w:val="000000"/>
+          <w:lang w:eastAsia="es-ES"/>
+        </w:rPr>
       </w:r>
       <w:r>
         <w:rPr>
@@ -4031,32 +4632,137 @@
           <w:lang w:eastAsia="es-ES"/>
         </w:rPr>
       </w:r>
+      <w:r>
+        <w:rPr>
+          <w:rFonts w:ascii="Constantia" w:hAnsi="Constantia" w:eastAsia="Times New Roman" w:cs="Times New Roman"/>
+          <w:color w:val="000000"/>
+          <w:sz w:val="20"/>
+          <w:szCs w:val="20"/>
+          <w:lang w:eastAsia="es-ES"/>
+        </w:rPr>
+      </w:r>
+      <w:r>
+        <w:rPr>
+          <w:rFonts w:ascii="Constantia" w:hAnsi="Constantia" w:eastAsia="Times New Roman" w:cs="Times New Roman"/>
+          <w:color w:val="000000"/>
+          <w:sz w:val="20"/>
+          <w:szCs w:val="20"/>
+          <w:lang w:eastAsia="es-ES"/>
+        </w:rPr>
+      </w:r>
+      <w:r>
+        <w:rPr>
+          <w:rFonts w:ascii="Constantia" w:hAnsi="Constantia" w:eastAsia="Times New Roman" w:cs="Times New Roman"/>
+          <w:color w:val="000000"/>
+          <w:sz w:val="20"/>
+          <w:szCs w:val="20"/>
+          <w:lang w:eastAsia="es-ES"/>
+        </w:rPr>
+      </w:r>
+      <w:r>
+        <w:rPr>
+          <w:rFonts w:ascii="Constantia" w:hAnsi="Constantia" w:eastAsia="Times New Roman" w:cs="Times New Roman"/>
+          <w:color w:val="000000"/>
+          <w:sz w:val="20"/>
+          <w:szCs w:val="20"/>
+          <w:lang w:eastAsia="es-ES"/>
+        </w:rPr>
+      </w:r>
+      <w:r>
+        <w:rPr>
+          <w:rFonts w:ascii="Constantia" w:hAnsi="Constantia" w:eastAsia="Times New Roman" w:cs="Times New Roman"/>
+          <w:color w:val="000000"/>
+          <w:sz w:val="20"/>
+          <w:szCs w:val="20"/>
+          <w:lang w:eastAsia="es-ES"/>
+        </w:rPr>
+      </w:r>
     </w:p>
     <w:p>
       <w:pPr>
         <w:rPr>
           <w:rFonts w:ascii="Constantia" w:hAnsi="Constantia" w:eastAsia="Times New Roman" w:cs="Times New Roman"/>
-          <w:color w:val="000000"/>
-          <w:sz w:val="20"/>
-          <w:szCs w:val="20"/>
+          <w:b/>
+          <w:bCs/>
+          <w:color w:val="000000"/>
           <w:lang w:eastAsia="es-ES"/>
         </w:rPr>
       </w:pPr>
       <w:r>
         <w:rPr>
           <w:rFonts w:ascii="Constantia" w:hAnsi="Constantia" w:eastAsia="Times New Roman" w:cs="Times New Roman"/>
-          <w:color w:val="000000"/>
-          <w:sz w:val="20"/>
-          <w:szCs w:val="20"/>
-          <w:lang w:eastAsia="es-ES"/>
-        </w:rPr>
-      </w:r>
-      <w:r>
-        <w:rPr>
-          <w:rFonts w:ascii="Constantia" w:hAnsi="Constantia" w:eastAsia="Times New Roman" w:cs="Times New Roman"/>
-          <w:color w:val="000000"/>
-          <w:sz w:val="20"/>
-          <w:szCs w:val="20"/>
+          <w:b/>
+          <w:bCs/>
+          <w:color w:val="000000"/>
+          <w:lang w:eastAsia="es-ES"/>
+        </w:rPr>
+        <w:t xml:space="preserve">Nos dirigimos al terminal y escribimos ‘</w:t>
+      </w:r>
+      <w:r>
+        <w:rPr>
+          <w:rFonts w:ascii="Constantia" w:hAnsi="Constantia" w:eastAsia="Times New Roman" w:cs="Times New Roman"/>
+          <w:b/>
+          <w:bCs/>
+          <w:color w:val="000000"/>
+          <w:lang w:eastAsia="es-ES"/>
+        </w:rPr>
+        <w:t xml:space="preserve">aws</w:t>
+      </w:r>
+      <w:r>
+        <w:rPr>
+          <w:rFonts w:ascii="Constantia" w:hAnsi="Constantia" w:eastAsia="Times New Roman" w:cs="Times New Roman"/>
+          <w:b/>
+          <w:bCs/>
+          <w:color w:val="000000"/>
+          <w:lang w:eastAsia="es-ES"/>
+        </w:rPr>
+        <w:t xml:space="preserve"> configure’ e insertamos el </w:t>
+      </w:r>
+      <w:r>
+        <w:rPr>
+          <w:rFonts w:ascii="Constantia" w:hAnsi="Constantia" w:eastAsia="Times New Roman" w:cs="Times New Roman"/>
+          <w:b/>
+          <w:bCs/>
+          <w:color w:val="000000"/>
+          <w:lang w:eastAsia="es-ES"/>
+        </w:rPr>
+        <w:t xml:space="preserve">key</w:t>
+      </w:r>
+      <w:r>
+        <w:rPr>
+          <w:rFonts w:ascii="Constantia" w:hAnsi="Constantia" w:eastAsia="Times New Roman" w:cs="Times New Roman"/>
+          <w:b/>
+          <w:bCs/>
+          <w:color w:val="000000"/>
+          <w:lang w:eastAsia="es-ES"/>
+        </w:rPr>
+        <w:t xml:space="preserve"> ID y Access Key cuando se nos pregunte</w:t>
+      </w:r>
+      <w:r>
+        <w:rPr>
+          <w:rFonts w:ascii="Constantia" w:hAnsi="Constantia" w:eastAsia="Times New Roman" w:cs="Times New Roman"/>
+          <w:b/>
+          <w:bCs/>
+          <w:color w:val="000000"/>
+          <w:lang w:eastAsia="es-ES"/>
+        </w:rPr>
+        <w:t xml:space="preserve">:</w:t>
+      </w:r>
+      <w:r>
+        <w:rPr>
+          <w:rFonts w:ascii="Constantia" w:hAnsi="Constantia" w:eastAsia="Times New Roman" w:cs="Times New Roman"/>
+          <w:b/>
+          <w:bCs/>
+          <w:color w:val="000000"/>
+          <w:lang w:eastAsia="es-ES"/>
+        </w:rPr>
+      </w:r>
+      <w:r>
+        <w:rPr>
+          <w:rFonts w:ascii="Constantia" w:hAnsi="Constantia" w:eastAsia="Times New Roman" w:cs="Times New Roman"/>
+          <w:b/>
+          <w:bCs/>
+          <w:color w:val="000000"/>
           <w:lang w:eastAsia="es-ES"/>
         </w:rPr>
       </w:r>
@@ -4079,7 +4785,6 @@
           <w:color w:val="000000"/>
           <w:lang w:eastAsia="es-ES"/>
         </w:rPr>
-        <w:t xml:space="preserve">Nos dirigimos al terminal y escribimos ‘</w:t>
       </w:r>
       <w:r>
         <w:rPr>
@@ -4089,8 +4794,86 @@
           <w:color w:val="000000"/>
           <w:lang w:eastAsia="es-ES"/>
         </w:rPr>
-        <w:t xml:space="preserve">aws</w:t>
-      </w:r>
+      </w:r>
+      <w:r/>
+      <w:r/>
+      <w:r>
+        <mc:AlternateContent>
+          <mc:Choice Requires="wpg">
+            <w:drawing>
+              <wp:anchor xmlns:wp="http://schemas.openxmlformats.org/drawingml/2006/wordprocessingDrawing" xmlns:wp14="http://schemas.microsoft.com/office/word/2010/wordprocessingDrawing" distT="0" distB="0" distL="115200" distR="115200" simplePos="0" relativeHeight="251704320" behindDoc="0" locked="0" layoutInCell="1" allowOverlap="1">
+                <wp:simplePos x="0" y="0"/>
+                <wp:positionH relativeFrom="column">
+                  <wp:posOffset>644037</wp:posOffset>
+                </wp:positionH>
+                <wp:positionV relativeFrom="paragraph">
+                  <wp:posOffset>0</wp:posOffset>
+                </wp:positionV>
+                <wp:extent cx="4111965" cy="2986635"/>
+                <wp:effectExtent l="0" t="0" r="0" b="0"/>
+                <wp:wrapSquare wrapText="bothSides"/>
+                <wp:docPr id="17" name=""/>
+                <wp:cNvGraphicFramePr>
+                  <a:graphicFrameLocks xmlns:a="http://schemas.openxmlformats.org/drawingml/2006/main" noChangeAspect="1"/>
+                </wp:cNvGraphicFramePr>
+                <a:graphic xmlns:a="http://schemas.openxmlformats.org/drawingml/2006/main">
+                  <a:graphicData uri="http://schemas.openxmlformats.org/drawingml/2006/picture">
+                    <pic:pic xmlns:pic="http://schemas.openxmlformats.org/drawingml/2006/picture">
+                      <pic:nvPicPr>
+                        <pic:cNvPr id="1362259227" name=""/>
+                        <pic:cNvPicPr>
+                          <a:picLocks noChangeAspect="1"/>
+                        </pic:cNvPicPr>
+                        <pic:nvPr/>
+                      </pic:nvPicPr>
+                      <pic:blipFill>
+                        <a:blip r:embed="rId26"/>
+                        <a:stretch/>
+                      </pic:blipFill>
+                      <pic:spPr bwMode="auto">
+                        <a:xfrm flipH="0" flipV="0">
+                          <a:off x="0" y="0"/>
+                          <a:ext cx="4111965" cy="2986634"/>
+                        </a:xfrm>
+                        <a:prstGeom prst="rect">
+                          <a:avLst/>
+                        </a:prstGeom>
+                      </pic:spPr>
+                    </pic:pic>
+                  </a:graphicData>
+                </a:graphic>
+              </wp:anchor>
+            </w:drawing>
+          </mc:Choice>
+          <mc:Fallback>
+            <w:pict>
+              <v:shapetype type="#_x0000_t75" o:spt="75" coordsize="21600,21600" o:preferrelative="t" path="m@4@5l@4@11@9@11@9@5xe">
+                <v:formulas>
+                  <v:f eqn="if lineDrawn pixelLineWidth 0"/>
+                  <v:f eqn="sum @0 1 0"/>
+                  <v:f eqn="sum 0 0 @1"/>
+                  <v:f eqn="prod @2 1 2"/>
+                  <v:f eqn="prod @3 21600 pixelWidth"/>
+                  <v:f eqn="prod @3 21600 pixelHeight"/>
+                  <v:f eqn="sum @0 0 1"/>
+                  <v:f eqn="prod @6 1 2"/>
+                  <v:f eqn="prod @7 21600 pixelWidth"/>
+                  <v:f eqn="sum @8 21600 0"/>
+                  <v:f eqn="prod @7 21600 pixelHeight"/>
+                  <v:f eqn="sum @10 21600 0"/>
+                </v:formulas>
+              </v:shapetype>
+              <v:shape id="_x0000_i16" o:spid="_x0000_s16" type="#_x0000_t75" style="position:absolute;z-index:251704320;o:allowoverlap:true;o:allowincell:true;mso-position-horizontal-relative:text;margin-left:50.71pt;mso-position-horizontal:absolute;mso-position-vertical-relative:text;margin-top:0.00pt;mso-position-vertical:absolute;width:323.78pt;height:235.17pt;mso-wrap-distance-left:9.07pt;mso-wrap-distance-top:0.00pt;mso-wrap-distance-right:9.07pt;mso-wrap-distance-bottom:0.00pt;" stroked="false">
+                <v:path textboxrect="0,0,0,0"/>
+                <w10:wrap type="square"/>
+                <v:imagedata r:id="rId26" o:title=""/>
+              </v:shape>
+            </w:pict>
+          </mc:Fallback>
+        </mc:AlternateContent>
+      </w:r>
+      <w:r/>
+      <w:r/>
       <w:r>
         <w:rPr>
           <w:rFonts w:ascii="Constantia" w:hAnsi="Constantia" w:eastAsia="Times New Roman" w:cs="Times New Roman"/>
@@ -4099,37 +4882,6 @@
           <w:color w:val="000000"/>
           <w:lang w:eastAsia="es-ES"/>
         </w:rPr>
-        <w:t xml:space="preserve"> configure’ e insertamos el </w:t>
-      </w:r>
-      <w:r>
-        <w:rPr>
-          <w:rFonts w:ascii="Constantia" w:hAnsi="Constantia" w:eastAsia="Times New Roman" w:cs="Times New Roman"/>
-          <w:b/>
-          <w:bCs/>
-          <w:color w:val="000000"/>
-          <w:lang w:eastAsia="es-ES"/>
-        </w:rPr>
-        <w:t xml:space="preserve">key</w:t>
-      </w:r>
-      <w:r>
-        <w:rPr>
-          <w:rFonts w:ascii="Constantia" w:hAnsi="Constantia" w:eastAsia="Times New Roman" w:cs="Times New Roman"/>
-          <w:b/>
-          <w:bCs/>
-          <w:color w:val="000000"/>
-          <w:lang w:eastAsia="es-ES"/>
-        </w:rPr>
-        <w:t xml:space="preserve"> ID y Access Key cuando se nos pregunte</w:t>
-      </w:r>
-      <w:r>
-        <w:rPr>
-          <w:rFonts w:ascii="Constantia" w:hAnsi="Constantia" w:eastAsia="Times New Roman" w:cs="Times New Roman"/>
-          <w:b/>
-          <w:bCs/>
-          <w:color w:val="000000"/>
-          <w:lang w:eastAsia="es-ES"/>
-        </w:rPr>
-        <w:t xml:space="preserve">:</w:t>
       </w:r>
       <w:r>
         <w:rPr>
@@ -4143,7 +4895,6 @@
     </w:p>
     <w:p>
       <w:pPr>
-        <w:spacing w:before="60" w:after="200" w:line="240" w:lineRule="auto"/>
         <w:rPr>
           <w:rFonts w:ascii="Constantia" w:hAnsi="Constantia" w:eastAsia="Times New Roman" w:cs="Times New Roman"/>
           <w:b/>
@@ -4160,7 +4911,6 @@
           <w:color w:val="000000"/>
           <w:lang w:eastAsia="es-ES"/>
         </w:rPr>
-        <w:t xml:space="preserve">CAPTURA***********************************************************************</w:t>
       </w:r>
       <w:r>
         <w:rPr>
@@ -4219,7 +4969,6 @@
           <w:color w:val="000000"/>
           <w:lang w:eastAsia="es-ES"/>
         </w:rPr>
-        <w:t xml:space="preserve">Podemos ver que nos hemos conectado correctamente a la consola del laboratorio:</w:t>
       </w:r>
       <w:r>
         <w:rPr>
@@ -4233,7 +4982,6 @@
     </w:p>
     <w:p>
       <w:pPr>
-        <w:spacing w:before="60" w:after="200" w:line="240" w:lineRule="auto"/>
         <w:rPr>
           <w:rFonts w:ascii="Constantia" w:hAnsi="Constantia" w:eastAsia="Times New Roman" w:cs="Times New Roman"/>
           <w:b/>
@@ -4250,7 +4998,6 @@
           <w:color w:val="000000"/>
           <w:lang w:eastAsia="es-ES"/>
         </w:rPr>
-        <w:t xml:space="preserve">CAPTURA***********************************************************************</w:t>
       </w:r>
       <w:r>
         <w:rPr>
@@ -4338,7 +5085,6 @@
           <w:color w:val="000000"/>
           <w:lang w:eastAsia="es-ES"/>
         </w:rPr>
-        <w:t xml:space="preserve">El tutorial termina aquí y no se puede hacer nada más debido a los permisos y servicios que tienen las cuentas educativas. </w:t>
       </w:r>
       <w:r>
         <w:rPr>
@@ -4368,12 +5114,127 @@
           <w:color w:val="000000"/>
           <w:lang w:eastAsia="es-ES"/>
         </w:rPr>
+      </w:r>
+      <w:r>
+        <w:rPr>
+          <w:rFonts w:ascii="Constantia" w:hAnsi="Constantia" w:eastAsia="Times New Roman" w:cs="Times New Roman"/>
+          <w:b/>
+          <w:bCs/>
+          <w:color w:val="000000"/>
+          <w:lang w:eastAsia="es-ES"/>
+        </w:rPr>
+      </w:r>
+      <w:r>
+        <w:rPr>
+          <w:rFonts w:ascii="Constantia" w:hAnsi="Constantia" w:eastAsia="Times New Roman" w:cs="Times New Roman"/>
+          <w:b/>
+          <w:bCs/>
+          <w:color w:val="000000"/>
+          <w:lang w:eastAsia="es-ES"/>
+        </w:rPr>
+      </w:r>
+    </w:p>
+    <w:p>
+      <w:pPr>
+        <w:rPr>
+          <w:rFonts w:ascii="Constantia" w:hAnsi="Constantia" w:eastAsia="Times New Roman" w:cs="Times New Roman"/>
+          <w:b/>
+          <w:bCs/>
+          <w:color w:val="000000"/>
+          <w:lang w:eastAsia="es-ES"/>
+        </w:rPr>
+      </w:pPr>
+      <w:r>
+        <w:rPr>
+          <w:rFonts w:ascii="Constantia" w:hAnsi="Constantia" w:eastAsia="Times New Roman" w:cs="Times New Roman"/>
+          <w:b/>
+          <w:bCs/>
+          <w:color w:val="000000"/>
+          <w:lang w:eastAsia="es-ES"/>
+        </w:rPr>
+      </w:r>
+      <w:r>
+        <w:rPr>
+          <w:rFonts w:ascii="Constantia" w:hAnsi="Constantia" w:eastAsia="Times New Roman" w:cs="Times New Roman"/>
+          <w:b/>
+          <w:bCs/>
+          <w:color w:val="000000"/>
+          <w:lang w:eastAsia="es-ES"/>
+        </w:rPr>
+      </w:r>
+      <w:r>
+        <w:rPr>
+          <w:rFonts w:ascii="Constantia" w:hAnsi="Constantia" w:eastAsia="Times New Roman" w:cs="Times New Roman"/>
+          <w:b/>
+          <w:bCs/>
+          <w:color w:val="000000"/>
+          <w:lang w:eastAsia="es-ES"/>
+        </w:rPr>
+      </w:r>
+    </w:p>
+    <w:p>
+      <w:pPr>
+        <w:rPr>
+          <w:rFonts w:ascii="Constantia" w:hAnsi="Constantia" w:eastAsia="Times New Roman" w:cs="Times New Roman"/>
+          <w:b/>
+          <w:bCs/>
+          <w:color w:val="000000"/>
+          <w:lang w:eastAsia="es-ES"/>
+        </w:rPr>
+      </w:pPr>
+      <w:r>
+        <w:rPr>
+          <w:rFonts w:ascii="Constantia" w:hAnsi="Constantia" w:eastAsia="Times New Roman" w:cs="Times New Roman"/>
+          <w:b/>
+          <w:bCs/>
+          <w:color w:val="000000"/>
+          <w:lang w:eastAsia="es-ES"/>
+        </w:rPr>
+        <w:t xml:space="preserve">El tutorial termina aquí y no se puede hacer nada más debido a los permisos y servicios que tienen las cuentas educativas. </w:t>
+      </w:r>
+      <w:r>
+        <w:rPr>
+          <w:rFonts w:ascii="Constantia" w:hAnsi="Constantia" w:eastAsia="Times New Roman" w:cs="Times New Roman"/>
+          <w:b/>
+          <w:bCs/>
+          <w:color w:val="000000"/>
+          <w:lang w:eastAsia="es-ES"/>
+        </w:rPr>
+      </w:r>
+      <w:r>
+        <w:rPr>
+          <w:rFonts w:ascii="Constantia" w:hAnsi="Constantia" w:eastAsia="Times New Roman" w:cs="Times New Roman"/>
+          <w:b/>
+          <w:bCs/>
+          <w:color w:val="000000"/>
+          <w:lang w:eastAsia="es-ES"/>
+        </w:rPr>
+      </w:r>
+    </w:p>
+    <w:p>
+      <w:pPr>
+        <w:rPr>
+          <w:rFonts w:ascii="Constantia" w:hAnsi="Constantia" w:eastAsia="Times New Roman" w:cs="Times New Roman"/>
+          <w:b/>
+          <w:bCs/>
+          <w:color w:val="000000"/>
+          <w:lang w:eastAsia="es-ES"/>
+        </w:rPr>
+      </w:pPr>
+      <w:r>
+        <w:rPr>
+          <w:rFonts w:ascii="Constantia" w:hAnsi="Constantia" w:eastAsia="Times New Roman" w:cs="Times New Roman"/>
+          <w:b/>
+          <w:bCs/>
+          <w:color w:val="000000"/>
+          <w:lang w:eastAsia="es-ES"/>
+        </w:rPr>
         <w:t xml:space="preserve">Si quieres continuar el tutorial puedes hacer la parte 3 y 4 del mismo: </w:t>
       </w:r>
-      <w:hyperlink r:id="rId25" w:tooltip="https://javaplusstuff.hashnode.dev/series/spring-boot-plus-aws?authuser=0" w:history="1">
+      <w:hyperlink r:id="rId27" w:tooltip="https://javaplusstuff.hashnode.dev/series/spring-boot-plus-aws?authuser=0" w:history="1">
         <w:r>
           <w:rPr>
-            <w:rStyle w:val="855"/>
+            <w:rStyle w:val="856"/>
             <w:rFonts w:ascii="Constantia" w:hAnsi="Constantia" w:eastAsia="Times New Roman" w:cs="Times New Roman"/>
             <w:b/>
             <w:bCs/>
@@ -4401,6 +5262,15 @@
           <w:lang w:eastAsia="es-ES"/>
         </w:rPr>
       </w:r>
+      <w:r>
+        <w:rPr>
+          <w:rFonts w:ascii="Constantia" w:hAnsi="Constantia" w:eastAsia="Times New Roman" w:cs="Times New Roman"/>
+          <w:b/>
+          <w:bCs/>
+          <w:color w:val="000000"/>
+          <w:lang w:eastAsia="es-ES"/>
+        </w:rPr>
+      </w:r>
     </w:p>
     <w:p>
       <w:pPr>
@@ -4430,6 +5300,15 @@
           <w:lang w:eastAsia="es-ES"/>
         </w:rPr>
       </w:r>
+      <w:r>
+        <w:rPr>
+          <w:rFonts w:ascii="Constantia" w:hAnsi="Constantia" w:eastAsia="Times New Roman" w:cs="Times New Roman"/>
+          <w:color w:val="000000"/>
+          <w:sz w:val="18"/>
+          <w:szCs w:val="18"/>
+          <w:lang w:eastAsia="es-ES"/>
+        </w:rPr>
+      </w:r>
     </w:p>
     <w:p>
       <w:pPr>
@@ -4459,6 +5338,15 @@
           <w:lang w:eastAsia="es-ES"/>
         </w:rPr>
       </w:r>
+      <w:r>
+        <w:rPr>
+          <w:rFonts w:ascii="Constantia" w:hAnsi="Constantia" w:eastAsia="Times New Roman" w:cs="Times New Roman"/>
+          <w:color w:val="000000"/>
+          <w:sz w:val="18"/>
+          <w:szCs w:val="18"/>
+          <w:lang w:eastAsia="es-ES"/>
+        </w:rPr>
+      </w:r>
     </w:p>
     <w:p>
       <w:pPr>
@@ -4491,6 +5379,16 @@
           <w14:ligatures w14:val="none"/>
         </w:rPr>
       </w:r>
+      <w:r>
+        <w:rPr>
+          <w:rFonts w:ascii="Constantia" w:hAnsi="Constantia" w:eastAsia="Times New Roman" w:cs="Times New Roman"/>
+          <w:b/>
+          <w:bCs/>
+          <w:color w:val="000000"/>
+          <w:lang w:eastAsia="es-ES"/>
+          <w14:ligatures w14:val="none"/>
+        </w:rPr>
+      </w:r>
     </w:p>
     <w:p>
       <w:pPr>
@@ -4503,6 +5401,16 @@
           <w14:ligatures w14:val="none"/>
         </w:rPr>
       </w:pPr>
+      <w:r>
+        <w:rPr>
+          <w:rFonts w:ascii="Constantia" w:hAnsi="Constantia" w:eastAsia="Times New Roman" w:cs="Times New Roman"/>
+          <w:b/>
+          <w:bCs/>
+          <w:color w:val="000000"/>
+          <w:lang w:eastAsia="es-ES"/>
+          <w14:ligatures w14:val="none"/>
+        </w:rPr>
+      </w:r>
       <w:r>
         <w:rPr>
           <w:rFonts w:ascii="Constantia" w:hAnsi="Constantia" w:eastAsia="Times New Roman" w:cs="Times New Roman"/>
@@ -4993,14 +5901,14 @@
     <w:lsdException w:name="Bibliography" w:uiPriority="37"/>
     <w:lsdException w:name="TOC Heading" w:uiPriority="39" w:qFormat="1"/>
   </w:latentStyles>
-  <w:style w:type="paragraph" w:styleId="657" w:default="1">
+  <w:style w:type="paragraph" w:styleId="658" w:default="1">
     <w:name w:val="Normal"/>
     <w:qFormat/>
   </w:style>
-  <w:style w:type="paragraph" w:styleId="658">
+  <w:style w:type="paragraph" w:styleId="659">
     <w:name w:val="Heading 1"/>
-    <w:basedOn w:val="657"/>
-    <w:link w:val="854"/>
+    <w:basedOn w:val="658"/>
+    <w:link w:val="855"/>
     <w:uiPriority w:val="9"/>
     <w:qFormat/>
     <w:pPr>
@@ -5017,11 +5925,11 @@
       <w14:ligatures w14:val="none"/>
     </w:rPr>
   </w:style>
-  <w:style w:type="paragraph" w:styleId="659">
+  <w:style w:type="paragraph" w:styleId="660">
     <w:name w:val="Heading 2"/>
-    <w:basedOn w:val="657"/>
-    <w:next w:val="657"/>
-    <w:link w:val="687"/>
+    <w:basedOn w:val="658"/>
+    <w:next w:val="658"/>
+    <w:link w:val="688"/>
     <w:uiPriority w:val="9"/>
     <w:unhideWhenUsed/>
     <w:qFormat/>
@@ -5036,11 +5944,11 @@
       <w:sz w:val="34"/>
     </w:rPr>
   </w:style>
-  <w:style w:type="paragraph" w:styleId="660">
+  <w:style w:type="paragraph" w:styleId="661">
     <w:name w:val="Heading 3"/>
-    <w:basedOn w:val="657"/>
-    <w:next w:val="657"/>
-    <w:link w:val="688"/>
+    <w:basedOn w:val="658"/>
+    <w:next w:val="658"/>
+    <w:link w:val="689"/>
     <w:uiPriority w:val="9"/>
     <w:unhideWhenUsed/>
     <w:qFormat/>
@@ -5056,11 +5964,11 @@
       <w:szCs w:val="30"/>
     </w:rPr>
   </w:style>
-  <w:style w:type="paragraph" w:styleId="661">
+  <w:style w:type="paragraph" w:styleId="662">
     <w:name w:val="Heading 4"/>
-    <w:basedOn w:val="657"/>
-    <w:next w:val="657"/>
-    <w:link w:val="689"/>
+    <w:basedOn w:val="658"/>
+    <w:next w:val="658"/>
+    <w:link w:val="690"/>
     <w:uiPriority w:val="9"/>
     <w:unhideWhenUsed/>
     <w:qFormat/>
@@ -5078,11 +5986,11 @@
       <w:szCs w:val="26"/>
     </w:rPr>
   </w:style>
-  <w:style w:type="paragraph" w:styleId="662">
+  <w:style w:type="paragraph" w:styleId="663">
     <w:name w:val="Heading 5"/>
-    <w:basedOn w:val="657"/>
-    <w:next w:val="657"/>
-    <w:link w:val="690"/>
+    <w:basedOn w:val="658"/>
+    <w:next w:val="658"/>
+    <w:link w:val="691"/>
     <w:uiPriority w:val="9"/>
     <w:unhideWhenUsed/>
     <w:qFormat/>
@@ -5100,11 +6008,11 @@
       <w:szCs w:val="24"/>
     </w:rPr>
   </w:style>
-  <w:style w:type="paragraph" w:styleId="663">
+  <w:style w:type="paragraph" w:styleId="664">
     <w:name w:val="Heading 6"/>
-    <w:basedOn w:val="657"/>
-    <w:next w:val="657"/>
-    <w:link w:val="691"/>
+    <w:basedOn w:val="658"/>
+    <w:next w:val="658"/>
+    <w:link w:val="692"/>
     <w:uiPriority w:val="9"/>
     <w:unhideWhenUsed/>
     <w:qFormat/>
@@ -5120,11 +6028,11 @@
       <w:bCs/>
     </w:rPr>
   </w:style>
-  <w:style w:type="paragraph" w:styleId="664">
+  <w:style w:type="paragraph" w:styleId="665">
     <w:name w:val="Heading 7"/>
-    <w:basedOn w:val="657"/>
-    <w:next w:val="657"/>
-    <w:link w:val="692"/>
+    <w:basedOn w:val="658"/>
+    <w:next w:val="658"/>
+    <w:link w:val="693"/>
     <w:uiPriority w:val="9"/>
     <w:unhideWhenUsed/>
     <w:qFormat/>
@@ -5142,11 +6050,11 @@
       <w:iCs/>
     </w:rPr>
   </w:style>
-  <w:style w:type="paragraph" w:styleId="665">
+  <w:style w:type="paragraph" w:styleId="666">
     <w:name w:val="Heading 8"/>
-    <w:basedOn w:val="657"/>
-    <w:next w:val="657"/>
-    <w:link w:val="693"/>
+    <w:basedOn w:val="658"/>
+    <w:next w:val="658"/>
+    <w:link w:val="694"/>
     <w:uiPriority w:val="9"/>
     <w:unhideWhenUsed/>
     <w:qFormat/>
@@ -5162,11 +6070,11 @@
       <w:iCs/>
     </w:rPr>
   </w:style>
-  <w:style w:type="paragraph" w:styleId="666">
+  <w:style w:type="paragraph" w:styleId="667">
     <w:name w:val="Heading 9"/>
-    <w:basedOn w:val="657"/>
-    <w:next w:val="657"/>
-    <w:link w:val="694"/>
+    <w:basedOn w:val="658"/>
+    <w:next w:val="658"/>
+    <w:link w:val="695"/>
     <w:uiPriority w:val="9"/>
     <w:unhideWhenUsed/>
     <w:qFormat/>
@@ -5184,13 +6092,13 @@
       <w:szCs w:val="21"/>
     </w:rPr>
   </w:style>
-  <w:style w:type="character" w:styleId="667" w:default="1">
+  <w:style w:type="character" w:styleId="668" w:default="1">
     <w:name w:val="Default Paragraph Font"/>
     <w:uiPriority w:val="1"/>
     <w:semiHidden/>
     <w:unhideWhenUsed/>
   </w:style>
-  <w:style w:type="table" w:styleId="668" w:default="1">
+  <w:style w:type="table" w:styleId="669" w:default="1">
     <w:name w:val="Normal Table"/>
     <w:uiPriority w:val="99"/>
     <w:semiHidden/>
@@ -5205,24 +6113,24 @@
       </w:tblCellMar>
     </w:tblPr>
   </w:style>
-  <w:style w:type="numbering" w:styleId="669" w:default="1">
+  <w:style w:type="numbering" w:styleId="670" w:default="1">
     <w:name w:val="No List"/>
     <w:uiPriority w:val="99"/>
     <w:semiHidden/>
     <w:unhideWhenUsed/>
   </w:style>
-  <w:style w:type="character" w:styleId="670" w:customStyle="1">
+  <w:style w:type="character" w:styleId="671" w:customStyle="1">
     <w:name w:val="Heading 2 Char"/>
-    <w:basedOn w:val="667"/>
+    <w:basedOn w:val="668"/>
     <w:uiPriority w:val="9"/>
     <w:rPr>
       <w:rFonts w:ascii="Arial" w:hAnsi="Arial" w:eastAsia="Arial" w:cs="Arial"/>
       <w:sz w:val="34"/>
     </w:rPr>
   </w:style>
-  <w:style w:type="character" w:styleId="671" w:customStyle="1">
+  <w:style w:type="character" w:styleId="672" w:customStyle="1">
     <w:name w:val="Heading 3 Char"/>
-    <w:basedOn w:val="667"/>
+    <w:basedOn w:val="668"/>
     <w:uiPriority w:val="9"/>
     <w:rPr>
       <w:rFonts w:ascii="Arial" w:hAnsi="Arial" w:eastAsia="Arial" w:cs="Arial"/>
@@ -5230,9 +6138,9 @@
       <w:szCs w:val="30"/>
     </w:rPr>
   </w:style>
-  <w:style w:type="character" w:styleId="672" w:customStyle="1">
+  <w:style w:type="character" w:styleId="673" w:customStyle="1">
     <w:name w:val="Heading 4 Char"/>
-    <w:basedOn w:val="667"/>
+    <w:basedOn w:val="668"/>
     <w:uiPriority w:val="9"/>
     <w:rPr>
       <w:rFonts w:ascii="Arial" w:hAnsi="Arial" w:eastAsia="Arial" w:cs="Arial"/>
@@ -5242,9 +6150,9 @@
       <w:szCs w:val="26"/>
     </w:rPr>
   </w:style>
-  <w:style w:type="character" w:styleId="673" w:customStyle="1">
+  <w:style w:type="character" w:styleId="674" w:customStyle="1">
     <w:name w:val="Heading 5 Char"/>
-    <w:basedOn w:val="667"/>
+    <w:basedOn w:val="668"/>
     <w:uiPriority w:val="9"/>
     <w:rPr>
       <w:rFonts w:ascii="Arial" w:hAnsi="Arial" w:eastAsia="Arial" w:cs="Arial"/>
@@ -5254,9 +6162,9 @@
       <w:szCs w:val="24"/>
     </w:rPr>
   </w:style>
-  <w:style w:type="character" w:styleId="674" w:customStyle="1">
+  <w:style w:type="character" w:styleId="675" w:customStyle="1">
     <w:name w:val="Heading 6 Char"/>
-    <w:basedOn w:val="667"/>
+    <w:basedOn w:val="668"/>
     <w:uiPriority w:val="9"/>
     <w:rPr>
       <w:rFonts w:ascii="Arial" w:hAnsi="Arial" w:eastAsia="Arial" w:cs="Arial"/>
@@ -5266,9 +6174,9 @@
       <w:szCs w:val="22"/>
     </w:rPr>
   </w:style>
-  <w:style w:type="character" w:styleId="675" w:customStyle="1">
+  <w:style w:type="character" w:styleId="676" w:customStyle="1">
     <w:name w:val="Heading 7 Char"/>
-    <w:basedOn w:val="667"/>
+    <w:basedOn w:val="668"/>
     <w:uiPriority w:val="9"/>
     <w:rPr>
       <w:rFonts w:ascii="Arial" w:hAnsi="Arial" w:eastAsia="Arial" w:cs="Arial"/>
@@ -5280,9 +6188,9 @@
       <w:szCs w:val="22"/>
     </w:rPr>
   </w:style>
-  <w:style w:type="character" w:styleId="676" w:customStyle="1">
+  <w:style w:type="character" w:styleId="677" w:customStyle="1">
     <w:name w:val="Heading 8 Char"/>
-    <w:basedOn w:val="667"/>
+    <w:basedOn w:val="668"/>
     <w:uiPriority w:val="9"/>
     <w:rPr>
       <w:rFonts w:ascii="Arial" w:hAnsi="Arial" w:eastAsia="Arial" w:cs="Arial"/>
@@ -5292,9 +6200,9 @@
       <w:szCs w:val="22"/>
     </w:rPr>
   </w:style>
-  <w:style w:type="character" w:styleId="677" w:customStyle="1">
+  <w:style w:type="character" w:styleId="678" w:customStyle="1">
     <w:name w:val="Heading 9 Char"/>
-    <w:basedOn w:val="667"/>
+    <w:basedOn w:val="668"/>
     <w:uiPriority w:val="9"/>
     <w:rPr>
       <w:rFonts w:ascii="Arial" w:hAnsi="Arial" w:eastAsia="Arial" w:cs="Arial"/>
@@ -5304,64 +6212,64 @@
       <w:szCs w:val="21"/>
     </w:rPr>
   </w:style>
-  <w:style w:type="character" w:styleId="678" w:customStyle="1">
+  <w:style w:type="character" w:styleId="679" w:customStyle="1">
     <w:name w:val="Title Char"/>
-    <w:basedOn w:val="667"/>
+    <w:basedOn w:val="668"/>
     <w:uiPriority w:val="10"/>
     <w:rPr>
       <w:sz w:val="48"/>
       <w:szCs w:val="48"/>
     </w:rPr>
   </w:style>
-  <w:style w:type="character" w:styleId="679" w:customStyle="1">
+  <w:style w:type="character" w:styleId="680" w:customStyle="1">
     <w:name w:val="Subtitle Char"/>
-    <w:basedOn w:val="667"/>
+    <w:basedOn w:val="668"/>
     <w:uiPriority w:val="11"/>
     <w:rPr>
       <w:sz w:val="24"/>
       <w:szCs w:val="24"/>
     </w:rPr>
   </w:style>
-  <w:style w:type="character" w:styleId="680" w:customStyle="1">
+  <w:style w:type="character" w:styleId="681" w:customStyle="1">
     <w:name w:val="Quote Char"/>
     <w:uiPriority w:val="29"/>
     <w:rPr>
       <w:i/>
     </w:rPr>
   </w:style>
-  <w:style w:type="character" w:styleId="681" w:customStyle="1">
+  <w:style w:type="character" w:styleId="682" w:customStyle="1">
     <w:name w:val="Intense Quote Char"/>
     <w:uiPriority w:val="30"/>
     <w:rPr>
       <w:i/>
     </w:rPr>
   </w:style>
-  <w:style w:type="character" w:styleId="682" w:customStyle="1">
+  <w:style w:type="character" w:styleId="683" w:customStyle="1">
     <w:name w:val="Header Char"/>
-    <w:basedOn w:val="667"/>
+    <w:basedOn w:val="668"/>
     <w:uiPriority w:val="99"/>
   </w:style>
-  <w:style w:type="character" w:styleId="683" w:customStyle="1">
+  <w:style w:type="character" w:styleId="684" w:customStyle="1">
     <w:name w:val="Caption Char"/>
     <w:uiPriority w:val="99"/>
   </w:style>
-  <w:style w:type="character" w:styleId="684" w:customStyle="1">
+  <w:style w:type="character" w:styleId="685" w:customStyle="1">
     <w:name w:val="Footnote Text Char"/>
     <w:uiPriority w:val="99"/>
     <w:rPr>
       <w:sz w:val="18"/>
     </w:rPr>
   </w:style>
-  <w:style w:type="character" w:styleId="685" w:customStyle="1">
+  <w:style w:type="character" w:styleId="686" w:customStyle="1">
     <w:name w:val="Endnote Text Char"/>
     <w:uiPriority w:val="99"/>
     <w:rPr>
       <w:sz w:val="20"/>
     </w:rPr>
   </w:style>
-  <w:style w:type="character" w:styleId="686" w:customStyle="1">
+  <w:style w:type="character" w:styleId="687" w:customStyle="1">
     <w:name w:val="Heading 1 Char"/>
-    <w:basedOn w:val="667"/>
+    <w:basedOn w:val="668"/>
     <w:uiPriority w:val="9"/>
     <w:rPr>
       <w:rFonts w:ascii="Arial" w:hAnsi="Arial" w:eastAsia="Arial" w:cs="Arial"/>
@@ -5369,20 +6277,20 @@
       <w:szCs w:val="40"/>
     </w:rPr>
   </w:style>
-  <w:style w:type="character" w:styleId="687" w:customStyle="1">
+  <w:style w:type="character" w:styleId="688" w:customStyle="1">
     <w:name w:val="Título 2 Car"/>
-    <w:basedOn w:val="667"/>
-    <w:link w:val="659"/>
+    <w:basedOn w:val="668"/>
+    <w:link w:val="660"/>
     <w:uiPriority w:val="9"/>
     <w:rPr>
       <w:rFonts w:ascii="Arial" w:hAnsi="Arial" w:eastAsia="Arial" w:cs="Arial"/>
       <w:sz w:val="34"/>
     </w:rPr>
   </w:style>
-  <w:style w:type="character" w:styleId="688" w:customStyle="1">
+  <w:style w:type="character" w:styleId="689" w:customStyle="1">
     <w:name w:val="Título 3 Car"/>
-    <w:basedOn w:val="667"/>
-    <w:link w:val="660"/>
+    <w:basedOn w:val="668"/>
+    <w:link w:val="661"/>
     <w:uiPriority w:val="9"/>
     <w:rPr>
       <w:rFonts w:ascii="Arial" w:hAnsi="Arial" w:eastAsia="Arial" w:cs="Arial"/>
@@ -5390,10 +6298,10 @@
       <w:szCs w:val="30"/>
     </w:rPr>
   </w:style>
-  <w:style w:type="character" w:styleId="689" w:customStyle="1">
+  <w:style w:type="character" w:styleId="690" w:customStyle="1">
     <w:name w:val="Título 4 Car"/>
-    <w:basedOn w:val="667"/>
-    <w:link w:val="661"/>
+    <w:basedOn w:val="668"/>
+    <w:link w:val="662"/>
     <w:uiPriority w:val="9"/>
     <w:rPr>
       <w:rFonts w:ascii="Arial" w:hAnsi="Arial" w:eastAsia="Arial" w:cs="Arial"/>
@@ -5403,10 +6311,10 @@
       <w:szCs w:val="26"/>
     </w:rPr>
   </w:style>
-  <w:style w:type="character" w:styleId="690" w:customStyle="1">
+  <w:style w:type="character" w:styleId="691" w:customStyle="1">
     <w:name w:val="Título 5 Car"/>
-    <w:basedOn w:val="667"/>
-    <w:link w:val="662"/>
+    <w:basedOn w:val="668"/>
+    <w:link w:val="663"/>
     <w:uiPriority w:val="9"/>
     <w:rPr>
       <w:rFonts w:ascii="Arial" w:hAnsi="Arial" w:eastAsia="Arial" w:cs="Arial"/>
@@ -5416,10 +6324,10 @@
       <w:szCs w:val="24"/>
     </w:rPr>
   </w:style>
-  <w:style w:type="character" w:styleId="691" w:customStyle="1">
+  <w:style w:type="character" w:styleId="692" w:customStyle="1">
     <w:name w:val="Título 6 Car"/>
-    <w:basedOn w:val="667"/>
-    <w:link w:val="663"/>
+    <w:basedOn w:val="668"/>
+    <w:link w:val="664"/>
     <w:uiPriority w:val="9"/>
     <w:rPr>
       <w:rFonts w:ascii="Arial" w:hAnsi="Arial" w:eastAsia="Arial" w:cs="Arial"/>
@@ -5429,10 +6337,10 @@
       <w:szCs w:val="22"/>
     </w:rPr>
   </w:style>
-  <w:style w:type="character" w:styleId="692" w:customStyle="1">
+  <w:style w:type="character" w:styleId="693" w:customStyle="1">
     <w:name w:val="Título 7 Car"/>
-    <w:basedOn w:val="667"/>
-    <w:link w:val="664"/>
+    <w:basedOn w:val="668"/>
+    <w:link w:val="665"/>
     <w:uiPriority w:val="9"/>
     <w:rPr>
       <w:rFonts w:ascii="Arial" w:hAnsi="Arial" w:eastAsia="Arial" w:cs="Arial"/>
@@ -5444,10 +6352,10 @@
       <w:szCs w:val="22"/>
     </w:rPr>
   </w:style>
-  <w:style w:type="character" w:styleId="693" w:customStyle="1">
+  <w:style w:type="character" w:styleId="694" w:customStyle="1">
     <w:name w:val="Título 8 Car"/>
-    <w:basedOn w:val="667"/>
-    <w:link w:val="665"/>
+    <w:basedOn w:val="668"/>
+    <w:link w:val="666"/>
     <w:uiPriority w:val="9"/>
     <w:rPr>
       <w:rFonts w:ascii="Arial" w:hAnsi="Arial" w:eastAsia="Arial" w:cs="Arial"/>
@@ -5457,10 +6365,10 @@
       <w:szCs w:val="22"/>
     </w:rPr>
   </w:style>
-  <w:style w:type="character" w:styleId="694" w:customStyle="1">
+  <w:style w:type="character" w:styleId="695" w:customStyle="1">
     <w:name w:val="Título 9 Car"/>
-    <w:basedOn w:val="667"/>
-    <w:link w:val="666"/>
+    <w:basedOn w:val="668"/>
+    <w:link w:val="667"/>
     <w:uiPriority w:val="9"/>
     <w:rPr>
       <w:rFonts w:ascii="Arial" w:hAnsi="Arial" w:eastAsia="Arial" w:cs="Arial"/>
@@ -5470,9 +6378,9 @@
       <w:szCs w:val="21"/>
     </w:rPr>
   </w:style>
-  <w:style w:type="paragraph" w:styleId="695">
+  <w:style w:type="paragraph" w:styleId="696">
     <w:name w:val="List Paragraph"/>
-    <w:basedOn w:val="657"/>
+    <w:basedOn w:val="658"/>
     <w:uiPriority w:val="34"/>
     <w:qFormat/>
     <w:pPr>
@@ -5480,7 +6388,7 @@
       <w:ind w:left="720"/>
     </w:pPr>
   </w:style>
-  <w:style w:type="paragraph" w:styleId="696">
+  <w:style w:type="paragraph" w:styleId="697">
     <w:name w:val="No Spacing"/>
     <w:uiPriority w:val="1"/>
     <w:qFormat/>
@@ -5488,11 +6396,11 @@
       <w:spacing w:after="0" w:line="240" w:lineRule="auto"/>
     </w:pPr>
   </w:style>
-  <w:style w:type="paragraph" w:styleId="697">
+  <w:style w:type="paragraph" w:styleId="698">
     <w:name w:val="Title"/>
-    <w:basedOn w:val="657"/>
-    <w:next w:val="657"/>
-    <w:link w:val="698"/>
+    <w:basedOn w:val="658"/>
+    <w:next w:val="658"/>
+    <w:link w:val="699"/>
     <w:uiPriority w:val="10"/>
     <w:qFormat/>
     <w:pPr>
@@ -5504,21 +6412,21 @@
       <w:szCs w:val="48"/>
     </w:rPr>
   </w:style>
-  <w:style w:type="character" w:styleId="698" w:customStyle="1">
+  <w:style w:type="character" w:styleId="699" w:customStyle="1">
     <w:name w:val="Título Car"/>
-    <w:basedOn w:val="667"/>
-    <w:link w:val="697"/>
+    <w:basedOn w:val="668"/>
+    <w:link w:val="698"/>
     <w:uiPriority w:val="10"/>
     <w:rPr>
       <w:sz w:val="48"/>
       <w:szCs w:val="48"/>
     </w:rPr>
   </w:style>
-  <w:style w:type="paragraph" w:styleId="699">
+  <w:style w:type="paragraph" w:styleId="700">
     <w:name w:val="Subtitle"/>
-    <w:basedOn w:val="657"/>
-    <w:next w:val="657"/>
-    <w:link w:val="700"/>
+    <w:basedOn w:val="658"/>
+    <w:next w:val="658"/>
+    <w:link w:val="701"/>
     <w:uiPriority w:val="11"/>
     <w:qFormat/>
     <w:pPr>
@@ -5529,21 +6437,21 @@
       <w:szCs w:val="24"/>
     </w:rPr>
   </w:style>
-  <w:style w:type="character" w:styleId="700" w:customStyle="1">
+  <w:style w:type="character" w:styleId="701" w:customStyle="1">
     <w:name w:val="Subtítulo Car"/>
-    <w:basedOn w:val="667"/>
-    <w:link w:val="699"/>
+    <w:basedOn w:val="668"/>
+    <w:link w:val="700"/>
     <w:uiPriority w:val="11"/>
     <w:rPr>
       <w:sz w:val="24"/>
       <w:szCs w:val="24"/>
     </w:rPr>
   </w:style>
-  <w:style w:type="paragraph" w:styleId="701">
+  <w:style w:type="paragraph" w:styleId="702">
     <w:name w:val="Quote"/>
-    <w:basedOn w:val="657"/>
-    <w:next w:val="657"/>
-    <w:link w:val="702"/>
+    <w:basedOn w:val="658"/>
+    <w:next w:val="658"/>
+    <w:link w:val="703"/>
     <w:uiPriority w:val="29"/>
     <w:qFormat/>
     <w:pPr>
@@ -5553,19 +6461,19 @@
       <w:i/>
     </w:rPr>
   </w:style>
-  <w:style w:type="character" w:styleId="702" w:customStyle="1">
+  <w:style w:type="character" w:styleId="703" w:customStyle="1">
     <w:name w:val="Cita Car"/>
-    <w:link w:val="701"/>
+    <w:link w:val="702"/>
     <w:uiPriority w:val="29"/>
     <w:rPr>
       <w:i/>
     </w:rPr>
   </w:style>
-  <w:style w:type="paragraph" w:styleId="703">
+  <w:style w:type="paragraph" w:styleId="704">
     <w:name w:val="Intense Quote"/>
-    <w:basedOn w:val="657"/>
-    <w:next w:val="657"/>
-    <w:link w:val="704"/>
+    <w:basedOn w:val="658"/>
+    <w:next w:val="658"/>
+    <w:link w:val="705"/>
     <w:uiPriority w:val="30"/>
     <w:qFormat/>
     <w:pPr>
@@ -5582,18 +6490,18 @@
       <w:i/>
     </w:rPr>
   </w:style>
-  <w:style w:type="character" w:styleId="704" w:customStyle="1">
+  <w:style w:type="character" w:styleId="705" w:customStyle="1">
     <w:name w:val="Cita destacada Car"/>
-    <w:link w:val="703"/>
+    <w:link w:val="704"/>
     <w:uiPriority w:val="30"/>
     <w:rPr>
       <w:i/>
     </w:rPr>
   </w:style>
-  <w:style w:type="paragraph" w:styleId="705">
+  <w:style w:type="paragraph" w:styleId="706">
     <w:name w:val="Header"/>
-    <w:basedOn w:val="657"/>
-    <w:link w:val="706"/>
+    <w:basedOn w:val="658"/>
+    <w:link w:val="707"/>
     <w:uiPriority w:val="99"/>
     <w:unhideWhenUsed/>
     <w:pPr>
@@ -5604,16 +6512,16 @@
       </w:tabs>
     </w:pPr>
   </w:style>
-  <w:style w:type="character" w:styleId="706" w:customStyle="1">
+  <w:style w:type="character" w:styleId="707" w:customStyle="1">
     <w:name w:val="Encabezado Car"/>
-    <w:basedOn w:val="667"/>
-    <w:link w:val="705"/>
+    <w:basedOn w:val="668"/>
+    <w:link w:val="706"/>
     <w:uiPriority w:val="99"/>
   </w:style>
-  <w:style w:type="paragraph" w:styleId="707">
+  <w:style w:type="paragraph" w:styleId="708">
     <w:name w:val="Footer"/>
-    <w:basedOn w:val="657"/>
-    <w:link w:val="710"/>
+    <w:basedOn w:val="658"/>
+    <w:link w:val="711"/>
     <w:uiPriority w:val="99"/>
     <w:unhideWhenUsed/>
     <w:pPr>
@@ -5624,15 +6532,15 @@
       </w:tabs>
     </w:pPr>
   </w:style>
-  <w:style w:type="character" w:styleId="708" w:customStyle="1">
+  <w:style w:type="character" w:styleId="709" w:customStyle="1">
     <w:name w:val="Footer Char"/>
-    <w:basedOn w:val="667"/>
+    <w:basedOn w:val="668"/>
     <w:uiPriority w:val="99"/>
   </w:style>
-  <w:style w:type="paragraph" w:styleId="709">
+  <w:style w:type="paragraph" w:styleId="710">
     <w:name w:val="Caption"/>
-    <w:basedOn w:val="657"/>
-    <w:next w:val="657"/>
+    <w:basedOn w:val="658"/>
+    <w:next w:val="658"/>
     <w:uiPriority w:val="35"/>
     <w:semiHidden/>
     <w:unhideWhenUsed/>
@@ -5648,14 +6556,14 @@
       <w:szCs w:val="18"/>
     </w:rPr>
   </w:style>
-  <w:style w:type="character" w:styleId="710" w:customStyle="1">
+  <w:style w:type="character" w:styleId="711" w:customStyle="1">
     <w:name w:val="Pie de página Car"/>
-    <w:link w:val="707"/>
+    <w:link w:val="708"/>
     <w:uiPriority w:val="99"/>
   </w:style>
-  <w:style w:type="table" w:styleId="711">
+  <w:style w:type="table" w:styleId="712">
     <w:name w:val="Table Grid"/>
-    <w:basedOn w:val="668"/>
+    <w:basedOn w:val="669"/>
     <w:uiPriority w:val="59"/>
     <w:pPr>
       <w:spacing w:after="0" w:line="240" w:lineRule="auto"/>
@@ -5671,9 +6579,9 @@
       </w:tblBorders>
     </w:tblPr>
   </w:style>
-  <w:style w:type="table" w:styleId="712" w:customStyle="1">
+  <w:style w:type="table" w:styleId="713" w:customStyle="1">
     <w:name w:val="Table Grid Light"/>
-    <w:basedOn w:val="668"/>
+    <w:basedOn w:val="669"/>
     <w:uiPriority w:val="59"/>
     <w:pPr>
       <w:spacing w:after="0" w:line="240" w:lineRule="auto"/>
@@ -5689,9 +6597,9 @@
       </w:tblBorders>
     </w:tblPr>
   </w:style>
-  <w:style w:type="table" w:styleId="713">
+  <w:style w:type="table" w:styleId="714">
     <w:name w:val="Plain Table 1"/>
-    <w:basedOn w:val="668"/>
+    <w:basedOn w:val="669"/>
     <w:uiPriority w:val="59"/>
     <w:pPr>
       <w:spacing w:after="0" w:line="240" w:lineRule="auto"/>
@@ -5749,9 +6657,9 @@
       </w:rPr>
     </w:tblStylePr>
   </w:style>
-  <w:style w:type="table" w:styleId="714">
+  <w:style w:type="table" w:styleId="715">
     <w:name w:val="Plain Table 2"/>
-    <w:basedOn w:val="668"/>
+    <w:basedOn w:val="669"/>
     <w:uiPriority w:val="59"/>
     <w:pPr>
       <w:spacing w:after="0" w:line="240" w:lineRule="auto"/>
@@ -5827,9 +6735,9 @@
       </w:rPr>
     </w:tblStylePr>
   </w:style>
-  <w:style w:type="table" w:styleId="715">
+  <w:style w:type="table" w:styleId="716">
     <w:name w:val="Plain Table 3"/>
-    <w:basedOn w:val="668"/>
+    <w:basedOn w:val="669"/>
     <w:uiPriority w:val="99"/>
     <w:pPr>
       <w:spacing w:after="0" w:line="240" w:lineRule="auto"/>
@@ -5903,9 +6811,9 @@
       </w:rPr>
     </w:tblStylePr>
   </w:style>
-  <w:style w:type="table" w:styleId="716">
+  <w:style w:type="table" w:styleId="717">
     <w:name w:val="Plain Table 4"/>
-    <w:basedOn w:val="668"/>
+    <w:basedOn w:val="669"/>
     <w:uiPriority w:val="99"/>
     <w:pPr>
       <w:spacing w:after="0" w:line="240" w:lineRule="auto"/>
@@ -5959,9 +6867,9 @@
       </w:rPr>
     </w:tblStylePr>
   </w:style>
-  <w:style w:type="table" w:styleId="717">
+  <w:style w:type="table" w:styleId="718">
     <w:name w:val="Plain Table 5"/>
-    <w:basedOn w:val="668"/>
+    <w:basedOn w:val="669"/>
     <w:uiPriority w:val="99"/>
     <w:pPr>
       <w:spacing w:after="0" w:line="240" w:lineRule="auto"/>
@@ -6046,9 +6954,9 @@
       </w:tcPr>
     </w:tblStylePr>
   </w:style>
-  <w:style w:type="table" w:styleId="718">
+  <w:style w:type="table" w:styleId="719">
     <w:name w:val="Grid Table 1 Light"/>
-    <w:basedOn w:val="668"/>
+    <w:basedOn w:val="669"/>
     <w:uiPriority w:val="99"/>
     <w:pPr>
       <w:spacing w:after="0" w:line="240" w:lineRule="auto"/>
@@ -6110,9 +7018,9 @@
       </w:rPr>
     </w:tblStylePr>
   </w:style>
-  <w:style w:type="table" w:styleId="719" w:customStyle="1">
+  <w:style w:type="table" w:styleId="720" w:customStyle="1">
     <w:name w:val="Grid Table 1 Light - Accent 1"/>
-    <w:basedOn w:val="668"/>
+    <w:basedOn w:val="669"/>
     <w:uiPriority w:val="99"/>
     <w:pPr>
       <w:spacing w:after="0" w:line="240" w:lineRule="auto"/>
@@ -6174,9 +7082,9 @@
       </w:rPr>
     </w:tblStylePr>
   </w:style>
-  <w:style w:type="table" w:styleId="720" w:customStyle="1">
+  <w:style w:type="table" w:styleId="721" w:customStyle="1">
     <w:name w:val="Grid Table 1 Light - Accent 2"/>
-    <w:basedOn w:val="668"/>
+    <w:basedOn w:val="669"/>
     <w:uiPriority w:val="99"/>
     <w:pPr>
       <w:spacing w:after="0" w:line="240" w:lineRule="auto"/>
@@ -6238,9 +7146,9 @@
       </w:rPr>
     </w:tblStylePr>
   </w:style>
-  <w:style w:type="table" w:styleId="721" w:customStyle="1">
+  <w:style w:type="table" w:styleId="722" w:customStyle="1">
     <w:name w:val="Grid Table 1 Light - Accent 3"/>
-    <w:basedOn w:val="668"/>
+    <w:basedOn w:val="669"/>
     <w:uiPriority w:val="99"/>
     <w:pPr>
       <w:spacing w:after="0" w:line="240" w:lineRule="auto"/>
@@ -6302,9 +7210,9 @@
       </w:rPr>
     </w:tblStylePr>
   </w:style>
-  <w:style w:type="table" w:styleId="722" w:customStyle="1">
+  <w:style w:type="table" w:styleId="723" w:customStyle="1">
     <w:name w:val="Grid Table 1 Light - Accent 4"/>
-    <w:basedOn w:val="668"/>
+    <w:basedOn w:val="669"/>
     <w:uiPriority w:val="99"/>
     <w:pPr>
       <w:spacing w:after="0" w:line="240" w:lineRule="auto"/>
@@ -6366,9 +7274,9 @@
       </w:rPr>
     </w:tblStylePr>
   </w:style>
-  <w:style w:type="table" w:styleId="723" w:customStyle="1">
+  <w:style w:type="table" w:styleId="724" w:customStyle="1">
     <w:name w:val="Grid Table 1 Light - Accent 5"/>
-    <w:basedOn w:val="668"/>
+    <w:basedOn w:val="669"/>
     <w:uiPriority w:val="99"/>
     <w:pPr>
       <w:spacing w:after="0" w:line="240" w:lineRule="auto"/>
@@ -6430,9 +7338,9 @@
       </w:rPr>
     </w:tblStylePr>
   </w:style>
-  <w:style w:type="table" w:styleId="724" w:customStyle="1">
+  <w:style w:type="table" w:styleId="725" w:customStyle="1">
     <w:name w:val="Grid Table 1 Light - Accent 6"/>
-    <w:basedOn w:val="668"/>
+    <w:basedOn w:val="669"/>
     <w:uiPriority w:val="99"/>
     <w:pPr>
       <w:spacing w:after="0" w:line="240" w:lineRule="auto"/>
@@ -6494,9 +7402,9 @@
       </w:rPr>
     </w:tblStylePr>
   </w:style>
-  <w:style w:type="table" w:styleId="725">
+  <w:style w:type="table" w:styleId="726">
     <w:name w:val="Grid Table 2"/>
-    <w:basedOn w:val="668"/>
+    <w:basedOn w:val="669"/>
     <w:uiPriority w:val="99"/>
     <w:pPr>
       <w:spacing w:after="0" w:line="240" w:lineRule="auto"/>
@@ -6573,9 +7481,9 @@
       </w:tcPr>
     </w:tblStylePr>
   </w:style>
-  <w:style w:type="table" w:styleId="726" w:customStyle="1">
+  <w:style w:type="table" w:styleId="727" w:customStyle="1">
     <w:name w:val="Grid Table 2 - Accent 1"/>
-    <w:basedOn w:val="668"/>
+    <w:basedOn w:val="669"/>
     <w:uiPriority w:val="99"/>
     <w:pPr>
       <w:spacing w:after="0" w:line="240" w:lineRule="auto"/>
@@ -6652,9 +7560,9 @@
       </w:tcPr>
     </w:tblStylePr>
   </w:style>
-  <w:style w:type="table" w:styleId="727" w:customStyle="1">
+  <w:style w:type="table" w:styleId="728" w:customStyle="1">
     <w:name w:val="Grid Table 2 - Accent 2"/>
-    <w:basedOn w:val="668"/>
+    <w:basedOn w:val="669"/>
     <w:uiPriority w:val="99"/>
     <w:pPr>
       <w:spacing w:after="0" w:line="240" w:lineRule="auto"/>
@@ -6731,9 +7639,9 @@
       </w:tcPr>
     </w:tblStylePr>
   </w:style>
-  <w:style w:type="table" w:styleId="728" w:customStyle="1">
+  <w:style w:type="table" w:styleId="729" w:customStyle="1">
     <w:name w:val="Grid Table 2 - Accent 3"/>
-    <w:basedOn w:val="668"/>
+    <w:basedOn w:val="669"/>
     <w:uiPriority w:val="99"/>
     <w:pPr>
       <w:spacing w:after="0" w:line="240" w:lineRule="auto"/>
@@ -6810,9 +7718,9 @@
       </w:tcPr>
     </w:tblStylePr>
   </w:style>
-  <w:style w:type="table" w:styleId="729" w:customStyle="1">
+  <w:style w:type="table" w:styleId="730" w:customStyle="1">
     <w:name w:val="Grid Table 2 - Accent 4"/>
-    <w:basedOn w:val="668"/>
+    <w:basedOn w:val="669"/>
     <w:uiPriority w:val="99"/>
     <w:pPr>
       <w:spacing w:after="0" w:line="240" w:lineRule="auto"/>
@@ -6889,9 +7797,9 @@
       </w:tcPr>
     </w:tblStylePr>
   </w:style>
-  <w:style w:type="table" w:styleId="730" w:customStyle="1">
+  <w:style w:type="table" w:styleId="731" w:customStyle="1">
     <w:name w:val="Grid Table 2 - Accent 5"/>
-    <w:basedOn w:val="668"/>
+    <w:basedOn w:val="669"/>
     <w:uiPriority w:val="99"/>
     <w:pPr>
       <w:spacing w:after="0" w:line="240" w:lineRule="auto"/>
@@ -6968,9 +7876,9 @@
       </w:tcPr>
     </w:tblStylePr>
   </w:style>
-  <w:style w:type="table" w:styleId="731" w:customStyle="1">
+  <w:style w:type="table" w:styleId="732" w:customStyle="1">
     <w:name w:val="Grid Table 2 - Accent 6"/>
-    <w:basedOn w:val="668"/>
+    <w:basedOn w:val="669"/>
     <w:uiPriority w:val="99"/>
     <w:pPr>
       <w:spacing w:after="0" w:line="240" w:lineRule="auto"/>
@@ -7047,9 +7955,9 @@
       </w:tcPr>
     </w:tblStylePr>
   </w:style>
-  <w:style w:type="table" w:styleId="732">
+  <w:style w:type="table" w:styleId="733">
     <w:name w:val="Grid Table 3"/>
-    <w:basedOn w:val="668"/>
+    <w:basedOn w:val="669"/>
     <w:uiPriority w:val="99"/>
     <w:pPr>
       <w:spacing w:after="0" w:line="240" w:lineRule="auto"/>
@@ -7147,9 +8055,9 @@
       </w:tcPr>
     </w:tblStylePr>
   </w:style>
-  <w:style w:type="table" w:styleId="733" w:customStyle="1">
+  <w:style w:type="table" w:styleId="734" w:customStyle="1">
     <w:name w:val="Grid Table 3 - Accent 1"/>
-    <w:basedOn w:val="668"/>
+    <w:basedOn w:val="669"/>
     <w:uiPriority w:val="99"/>
     <w:pPr>
       <w:spacing w:after="0" w:line="240" w:lineRule="auto"/>
@@ -7247,9 +8155,9 @@
       </w:tcPr>
     </w:tblStylePr>
   </w:style>
-  <w:style w:type="table" w:styleId="734" w:customStyle="1">
+  <w:style w:type="table" w:styleId="735" w:customStyle="1">
     <w:name w:val="Grid Table 3 - Accent 2"/>
-    <w:basedOn w:val="668"/>
+    <w:basedOn w:val="669"/>
     <w:uiPriority w:val="99"/>
     <w:pPr>
       <w:spacing w:after="0" w:line="240" w:lineRule="auto"/>
@@ -7347,9 +8255,9 @@
       </w:tcPr>
     </w:tblStylePr>
   </w:style>
-  <w:style w:type="table" w:styleId="735" w:customStyle="1">
+  <w:style w:type="table" w:styleId="736" w:customStyle="1">
     <w:name w:val="Grid Table 3 - Accent 3"/>
-    <w:basedOn w:val="668"/>
+    <w:basedOn w:val="669"/>
     <w:uiPriority w:val="99"/>
     <w:pPr>
       <w:spacing w:after="0" w:line="240" w:lineRule="auto"/>
@@ -7447,9 +8355,9 @@
       </w:tcPr>
     </w:tblStylePr>
   </w:style>
-  <w:style w:type="table" w:styleId="736" w:customStyle="1">
+  <w:style w:type="table" w:styleId="737" w:customStyle="1">
     <w:name w:val="Grid Table 3 - Accent 4"/>
-    <w:basedOn w:val="668"/>
+    <w:basedOn w:val="669"/>
     <w:uiPriority w:val="99"/>
     <w:pPr>
       <w:spacing w:after="0" w:line="240" w:lineRule="auto"/>
@@ -7547,9 +8455,9 @@
       </w:tcPr>
     </w:tblStylePr>
   </w:style>
-  <w:style w:type="table" w:styleId="737" w:customStyle="1">
+  <w:style w:type="table" w:styleId="738" w:customStyle="1">
     <w:name w:val="Grid Table 3 - Accent 5"/>
-    <w:basedOn w:val="668"/>
+    <w:basedOn w:val="669"/>
     <w:uiPriority w:val="99"/>
     <w:pPr>
       <w:spacing w:after="0" w:line="240" w:lineRule="auto"/>
@@ -7647,9 +8555,9 @@
       </w:tcPr>
     </w:tblStylePr>
   </w:style>
-  <w:style w:type="table" w:styleId="738" w:customStyle="1">
+  <w:style w:type="table" w:styleId="739" w:customStyle="1">
     <w:name w:val="Grid Table 3 - Accent 6"/>
-    <w:basedOn w:val="668"/>
+    <w:basedOn w:val="669"/>
     <w:uiPriority w:val="99"/>
     <w:pPr>
       <w:spacing w:after="0" w:line="240" w:lineRule="auto"/>
@@ -7747,9 +8655,9 @@
       </w:tcPr>
     </w:tblStylePr>
   </w:style>
-  <w:style w:type="table" w:styleId="739">
+  <w:style w:type="table" w:styleId="740">
     <w:name w:val="Grid Table 4"/>
-    <w:basedOn w:val="668"/>
+    <w:basedOn w:val="669"/>
     <w:uiPriority w:val="59"/>
     <w:pPr>
       <w:spacing w:after="0" w:line="240" w:lineRule="auto"/>
@@ -7827,9 +8735,9 @@
       </w:tcPr>
     </w:tblStylePr>
   </w:style>
-  <w:style w:type="table" w:styleId="740" w:customStyle="1">
+  <w:style w:type="table" w:styleId="741" w:customStyle="1">
     <w:name w:val="Grid Table 4 - Accent 1"/>
-    <w:basedOn w:val="668"/>
+    <w:basedOn w:val="669"/>
     <w:uiPriority w:val="59"/>
     <w:pPr>
       <w:spacing w:after="0" w:line="240" w:lineRule="auto"/>
@@ -7907,9 +8815,9 @@
       </w:tcPr>
     </w:tblStylePr>
   </w:style>
-  <w:style w:type="table" w:styleId="741" w:customStyle="1">
+  <w:style w:type="table" w:styleId="742" w:customStyle="1">
     <w:name w:val="Grid Table 4 - Accent 2"/>
-    <w:basedOn w:val="668"/>
+    <w:basedOn w:val="669"/>
     <w:uiPriority w:val="59"/>
     <w:pPr>
       <w:spacing w:after="0" w:line="240" w:lineRule="auto"/>
@@ -7987,9 +8895,9 @@
       </w:tcPr>
     </w:tblStylePr>
   </w:style>
-  <w:style w:type="table" w:styleId="742" w:customStyle="1">
+  <w:style w:type="table" w:styleId="743" w:customStyle="1">
     <w:name w:val="Grid Table 4 - Accent 3"/>
-    <w:basedOn w:val="668"/>
+    <w:basedOn w:val="669"/>
     <w:uiPriority w:val="59"/>
     <w:pPr>
       <w:spacing w:after="0" w:line="240" w:lineRule="auto"/>
@@ -8067,9 +8975,9 @@
       </w:tcPr>
     </w:tblStylePr>
   </w:style>
-  <w:style w:type="table" w:styleId="743" w:customStyle="1">
+  <w:style w:type="table" w:styleId="744" w:customStyle="1">
     <w:name w:val="Grid Table 4 - Accent 4"/>
-    <w:basedOn w:val="668"/>
+    <w:basedOn w:val="669"/>
     <w:uiPriority w:val="59"/>
     <w:pPr>
       <w:spacing w:after="0" w:line="240" w:lineRule="auto"/>
@@ -8147,9 +9055,9 @@
       </w:tcPr>
     </w:tblStylePr>
   </w:style>
-  <w:style w:type="table" w:styleId="744" w:customStyle="1">
+  <w:style w:type="table" w:styleId="745" w:customStyle="1">
     <w:name w:val="Grid Table 4 - Accent 5"/>
-    <w:basedOn w:val="668"/>
+    <w:basedOn w:val="669"/>
     <w:uiPriority w:val="59"/>
     <w:pPr>
       <w:spacing w:after="0" w:line="240" w:lineRule="auto"/>
@@ -8227,9 +9135,9 @@
       </w:tcPr>
     </w:tblStylePr>
   </w:style>
-  <w:style w:type="table" w:styleId="745" w:customStyle="1">
+  <w:style w:type="table" w:styleId="746" w:customStyle="1">
     <w:name w:val="Grid Table 4 - Accent 6"/>
-    <w:basedOn w:val="668"/>
+    <w:basedOn w:val="669"/>
     <w:uiPriority w:val="59"/>
     <w:pPr>
       <w:spacing w:after="0" w:line="240" w:lineRule="auto"/>
@@ -8307,9 +9215,9 @@
       </w:tcPr>
     </w:tblStylePr>
   </w:style>
-  <w:style w:type="table" w:styleId="746">
+  <w:style w:type="table" w:styleId="747">
     <w:name w:val="Grid Table 5 Dark"/>
-    <w:basedOn w:val="668"/>
+    <w:basedOn w:val="669"/>
     <w:uiPriority w:val="99"/>
     <w:pPr>
       <w:spacing w:after="0" w:line="240" w:lineRule="auto"/>
@@ -8385,9 +9293,9 @@
       </w:tcPr>
     </w:tblStylePr>
   </w:style>
-  <w:style w:type="table" w:styleId="747" w:customStyle="1">
+  <w:style w:type="table" w:styleId="748" w:customStyle="1">
     <w:name w:val="Grid Table 5 Dark- Accent 1"/>
-    <w:basedOn w:val="668"/>
+    <w:basedOn w:val="669"/>
     <w:uiPriority w:val="99"/>
     <w:pPr>
       <w:spacing w:after="0" w:line="240" w:lineRule="auto"/>
@@ -8463,9 +9371,9 @@
       </w:tcPr>
     </w:tblStylePr>
   </w:style>
-  <w:style w:type="table" w:styleId="748" w:customStyle="1">
+  <w:style w:type="table" w:styleId="749" w:customStyle="1">
     <w:name w:val="Grid Table 5 Dark - Accent 2"/>
-    <w:basedOn w:val="668"/>
+    <w:basedOn w:val="669"/>
     <w:uiPriority w:val="99"/>
     <w:pPr>
       <w:spacing w:after="0" w:line="240" w:lineRule="auto"/>
@@ -8541,9 +9449,9 @@
       </w:tcPr>
     </w:tblStylePr>
   </w:style>
-  <w:style w:type="table" w:styleId="749" w:customStyle="1">
+  <w:style w:type="table" w:styleId="750" w:customStyle="1">
     <w:name w:val="Grid Table 5 Dark - Accent 3"/>
-    <w:basedOn w:val="668"/>
+    <w:basedOn w:val="669"/>
     <w:uiPriority w:val="99"/>
     <w:pPr>
       <w:spacing w:after="0" w:line="240" w:lineRule="auto"/>
@@ -8619,9 +9527,9 @@
       </w:tcPr>
     </w:tblStylePr>
   </w:style>
-  <w:style w:type="table" w:styleId="750" w:customStyle="1">
+  <w:style w:type="table" w:styleId="751" w:customStyle="1">
     <w:name w:val="Grid Table 5 Dark- Accent 4"/>
-    <w:basedOn w:val="668"/>
+    <w:basedOn w:val="669"/>
     <w:uiPriority w:val="99"/>
     <w:pPr>
       <w:spacing w:after="0" w:line="240" w:lineRule="auto"/>
@@ -8697,9 +9605,9 @@
       </w:tcPr>
     </w:tblStylePr>
   </w:style>
-  <w:style w:type="table" w:styleId="751" w:customStyle="1">
+  <w:style w:type="table" w:styleId="752" w:customStyle="1">
     <w:name w:val="Grid Table 5 Dark - Accent 5"/>
-    <w:basedOn w:val="668"/>
+    <w:basedOn w:val="669"/>
     <w:uiPriority w:val="99"/>
     <w:pPr>
       <w:spacing w:after="0" w:line="240" w:lineRule="auto"/>
@@ -8775,9 +9683,9 @@
       </w:tcPr>
     </w:tblStylePr>
   </w:style>
-  <w:style w:type="table" w:styleId="752" w:customStyle="1">
+  <w:style w:type="table" w:styleId="753" w:customStyle="1">
     <w:name w:val="Grid Table 5 Dark - Accent 6"/>
-    <w:basedOn w:val="668"/>
+    <w:basedOn w:val="669"/>
     <w:uiPriority w:val="99"/>
     <w:pPr>
       <w:spacing w:after="0" w:line="240" w:lineRule="auto"/>
@@ -8853,9 +9761,9 @@
       </w:tcPr>
     </w:tblStylePr>
   </w:style>
-  <w:style w:type="table" w:styleId="753">
+  <w:style w:type="table" w:styleId="754">
     <w:name w:val="Grid Table 6 Colorful"/>
-    <w:basedOn w:val="668"/>
+    <w:basedOn w:val="669"/>
     <w:uiPriority w:val="99"/>
     <w:pPr>
       <w:spacing w:after="0" w:line="240" w:lineRule="auto"/>
@@ -8924,9 +9832,9 @@
       </w:rPr>
     </w:tblStylePr>
   </w:style>
-  <w:style w:type="table" w:styleId="754" w:customStyle="1">
+  <w:style w:type="table" w:styleId="755" w:customStyle="1">
     <w:name w:val="Grid Table 6 Colorful - Accent 1"/>
-    <w:basedOn w:val="668"/>
+    <w:basedOn w:val="669"/>
     <w:uiPriority w:val="99"/>
     <w:pPr>
       <w:spacing w:after="0" w:line="240" w:lineRule="auto"/>
@@ -8995,9 +9903,9 @@
       </w:rPr>
     </w:tblStylePr>
   </w:style>
-  <w:style w:type="table" w:styleId="755" w:customStyle="1">
+  <w:style w:type="table" w:styleId="756" w:customStyle="1">
     <w:name w:val="Grid Table 6 Colorful - Accent 2"/>
-    <w:basedOn w:val="668"/>
+    <w:basedOn w:val="669"/>
     <w:uiPriority w:val="99"/>
     <w:pPr>
       <w:spacing w:after="0" w:line="240" w:lineRule="auto"/>
@@ -9066,9 +9974,9 @@
       </w:rPr>
     </w:tblStylePr>
   </w:style>
-  <w:style w:type="table" w:styleId="756" w:customStyle="1">
+  <w:style w:type="table" w:styleId="757" w:customStyle="1">
     <w:name w:val="Grid Table 6 Colorful - Accent 3"/>
-    <w:basedOn w:val="668"/>
+    <w:basedOn w:val="669"/>
     <w:uiPriority w:val="99"/>
     <w:pPr>
       <w:spacing w:after="0" w:line="240" w:lineRule="auto"/>
@@ -9137,9 +10045,9 @@
       </w:rPr>
     </w:tblStylePr>
   </w:style>
-  <w:style w:type="table" w:styleId="757" w:customStyle="1">
+  <w:style w:type="table" w:styleId="758" w:customStyle="1">
     <w:name w:val="Grid Table 6 Colorful - Accent 4"/>
-    <w:basedOn w:val="668"/>
+    <w:basedOn w:val="669"/>
     <w:uiPriority w:val="99"/>
     <w:pPr>
       <w:spacing w:after="0" w:line="240" w:lineRule="auto"/>
@@ -9208,9 +10116,9 @@
       </w:rPr>
     </w:tblStylePr>
   </w:style>
-  <w:style w:type="table" w:styleId="758" w:customStyle="1">
+  <w:style w:type="table" w:styleId="759" w:customStyle="1">
     <w:name w:val="Grid Table 6 Colorful - Accent 5"/>
-    <w:basedOn w:val="668"/>
+    <w:basedOn w:val="669"/>
     <w:uiPriority w:val="99"/>
     <w:pPr>
       <w:spacing w:after="0" w:line="240" w:lineRule="auto"/>
@@ -9279,9 +10187,9 @@
       </w:rPr>
     </w:tblStylePr>
   </w:style>
-  <w:style w:type="table" w:styleId="759" w:customStyle="1">
+  <w:style w:type="table" w:styleId="760" w:customStyle="1">
     <w:name w:val="Grid Table 6 Colorful - Accent 6"/>
-    <w:basedOn w:val="668"/>
+    <w:basedOn w:val="669"/>
     <w:uiPriority w:val="99"/>
     <w:pPr>
       <w:spacing w:after="0" w:line="240" w:lineRule="auto"/>
@@ -9350,9 +10258,9 @@
       </w:rPr>
     </w:tblStylePr>
   </w:style>
-  <w:style w:type="table" w:styleId="760">
+  <w:style w:type="table" w:styleId="761">
     <w:name w:val="Grid Table 7 Colorful"/>
-    <w:basedOn w:val="668"/>
+    <w:basedOn w:val="669"/>
     <w:uiPriority w:val="99"/>
     <w:pPr>
       <w:spacing w:after="0" w:line="240" w:lineRule="auto"/>
@@ -9461,9 +10369,9 @@
       </w:tcPr>
     </w:tblStylePr>
   </w:style>
-  <w:style w:type="table" w:styleId="761" w:customStyle="1">
+  <w:style w:type="table" w:styleId="762" w:customStyle="1">
     <w:name w:val="Grid Table 7 Colorful - Accent 1"/>
-    <w:basedOn w:val="668"/>
+    <w:basedOn w:val="669"/>
     <w:uiPriority w:val="99"/>
     <w:pPr>
       <w:spacing w:after="0" w:line="240" w:lineRule="auto"/>
@@ -9572,9 +10480,9 @@
       </w:tcPr>
     </w:tblStylePr>
   </w:style>
-  <w:style w:type="table" w:styleId="762" w:customStyle="1">
+  <w:style w:type="table" w:styleId="763" w:customStyle="1">
     <w:name w:val="Grid Table 7 Colorful - Accent 2"/>
-    <w:basedOn w:val="668"/>
+    <w:basedOn w:val="669"/>
     <w:uiPriority w:val="99"/>
     <w:pPr>
       <w:spacing w:after="0" w:line="240" w:lineRule="auto"/>
@@ -9683,9 +10591,9 @@
       </w:tcPr>
     </w:tblStylePr>
   </w:style>
-  <w:style w:type="table" w:styleId="763" w:customStyle="1">
+  <w:style w:type="table" w:styleId="764" w:customStyle="1">
     <w:name w:val="Grid Table 7 Colorful - Accent 3"/>
-    <w:basedOn w:val="668"/>
+    <w:basedOn w:val="669"/>
     <w:uiPriority w:val="99"/>
     <w:pPr>
       <w:spacing w:after="0" w:line="240" w:lineRule="auto"/>
@@ -9794,9 +10702,9 @@
       </w:tcPr>
     </w:tblStylePr>
   </w:style>
-  <w:style w:type="table" w:styleId="764" w:customStyle="1">
+  <w:style w:type="table" w:styleId="765" w:customStyle="1">
     <w:name w:val="Grid Table 7 Colorful - Accent 4"/>
-    <w:basedOn w:val="668"/>
+    <w:basedOn w:val="669"/>
     <w:uiPriority w:val="99"/>
     <w:pPr>
       <w:spacing w:after="0" w:line="240" w:lineRule="auto"/>
@@ -9905,9 +10813,9 @@
       </w:tcPr>
     </w:tblStylePr>
   </w:style>
-  <w:style w:type="table" w:styleId="765" w:customStyle="1">
+  <w:style w:type="table" w:styleId="766" w:customStyle="1">
     <w:name w:val="Grid Table 7 Colorful - Accent 5"/>
-    <w:basedOn w:val="668"/>
+    <w:basedOn w:val="669"/>
     <w:uiPriority w:val="99"/>
     <w:pPr>
       <w:spacing w:after="0" w:line="240" w:lineRule="auto"/>
@@ -10016,9 +10924,9 @@
       </w:tcPr>
     </w:tblStylePr>
   </w:style>
-  <w:style w:type="table" w:styleId="766" w:customStyle="1">
+  <w:style w:type="table" w:styleId="767" w:customStyle="1">
     <w:name w:val="Grid Table 7 Colorful - Accent 6"/>
-    <w:basedOn w:val="668"/>
+    <w:basedOn w:val="669"/>
     <w:uiPriority w:val="99"/>
     <w:pPr>
       <w:spacing w:after="0" w:line="240" w:lineRule="auto"/>
@@ -10127,9 +11035,9 @@
       </w:tcPr>
     </w:tblStylePr>
   </w:style>
-  <w:style w:type="table" w:styleId="767">
+  <w:style w:type="table" w:styleId="768">
     <w:name w:val="List Table 1 Light"/>
-    <w:basedOn w:val="668"/>
+    <w:basedOn w:val="669"/>
     <w:uiPriority w:val="99"/>
     <w:pPr>
       <w:spacing w:after="0" w:line="240" w:lineRule="auto"/>
@@ -10189,9 +11097,9 @@
       </w:tcPr>
     </w:tblStylePr>
   </w:style>
-  <w:style w:type="table" w:styleId="768" w:customStyle="1">
+  <w:style w:type="table" w:styleId="769" w:customStyle="1">
     <w:name w:val="List Table 1 Light - Accent 1"/>
-    <w:basedOn w:val="668"/>
+    <w:basedOn w:val="669"/>
     <w:uiPriority w:val="99"/>
     <w:pPr>
       <w:spacing w:after="0" w:line="240" w:lineRule="auto"/>
@@ -10251,9 +11159,9 @@
       </w:tcPr>
     </w:tblStylePr>
   </w:style>
-  <w:style w:type="table" w:styleId="769" w:customStyle="1">
+  <w:style w:type="table" w:styleId="770" w:customStyle="1">
     <w:name w:val="List Table 1 Light - Accent 2"/>
-    <w:basedOn w:val="668"/>
+    <w:basedOn w:val="669"/>
     <w:uiPriority w:val="99"/>
     <w:pPr>
       <w:spacing w:after="0" w:line="240" w:lineRule="auto"/>
@@ -10313,9 +11221,9 @@
       </w:tcPr>
     </w:tblStylePr>
   </w:style>
-  <w:style w:type="table" w:styleId="770" w:customStyle="1">
+  <w:style w:type="table" w:styleId="771" w:customStyle="1">
     <w:name w:val="List Table 1 Light - Accent 3"/>
-    <w:basedOn w:val="668"/>
+    <w:basedOn w:val="669"/>
     <w:uiPriority w:val="99"/>
     <w:pPr>
       <w:spacing w:after="0" w:line="240" w:lineRule="auto"/>
@@ -10375,9 +11283,9 @@
       </w:tcPr>
     </w:tblStylePr>
   </w:style>
-  <w:style w:type="table" w:styleId="771" w:customStyle="1">
+  <w:style w:type="table" w:styleId="772" w:customStyle="1">
     <w:name w:val="List Table 1 Light - Accent 4"/>
-    <w:basedOn w:val="668"/>
+    <w:basedOn w:val="669"/>
     <w:uiPriority w:val="99"/>
     <w:pPr>
       <w:spacing w:after="0" w:line="240" w:lineRule="auto"/>
@@ -10437,9 +11345,9 @@
       </w:tcPr>
     </w:tblStylePr>
   </w:style>
-  <w:style w:type="table" w:styleId="772" w:customStyle="1">
+  <w:style w:type="table" w:styleId="773" w:customStyle="1">
     <w:name w:val="List Table 1 Light - Accent 5"/>
-    <w:basedOn w:val="668"/>
+    <w:basedOn w:val="669"/>
     <w:uiPriority w:val="99"/>
     <w:pPr>
       <w:spacing w:after="0" w:line="240" w:lineRule="auto"/>
@@ -10499,9 +11407,9 @@
       </w:tcPr>
     </w:tblStylePr>
   </w:style>
-  <w:style w:type="table" w:styleId="773" w:customStyle="1">
+  <w:style w:type="table" w:styleId="774" w:customStyle="1">
     <w:name w:val="List Table 1 Light - Accent 6"/>
-    <w:basedOn w:val="668"/>
+    <w:basedOn w:val="669"/>
     <w:uiPriority w:val="99"/>
     <w:pPr>
       <w:spacing w:after="0" w:line="240" w:lineRule="auto"/>
@@ -10561,9 +11469,9 @@
       </w:tcPr>
     </w:tblStylePr>
   </w:style>
-  <w:style w:type="table" w:styleId="774">
+  <w:style w:type="table" w:styleId="775">
     <w:name w:val="List Table 2"/>
-    <w:basedOn w:val="668"/>
+    <w:basedOn w:val="669"/>
     <w:uiPriority w:val="99"/>
     <w:pPr>
       <w:spacing w:after="0" w:line="240" w:lineRule="auto"/>
@@ -10646,9 +11554,9 @@
       </w:tcPr>
     </w:tblStylePr>
   </w:style>
-  <w:style w:type="table" w:styleId="775" w:customStyle="1">
+  <w:style w:type="table" w:styleId="776" w:customStyle="1">
     <w:name w:val="List Table 2 - Accent 1"/>
-    <w:basedOn w:val="668"/>
+    <w:basedOn w:val="669"/>
     <w:uiPriority w:val="99"/>
     <w:pPr>
       <w:spacing w:after="0" w:line="240" w:lineRule="auto"/>
@@ -10731,9 +11639,9 @@
       </w:tcPr>
     </w:tblStylePr>
   </w:style>
-  <w:style w:type="table" w:styleId="776" w:customStyle="1">
+  <w:style w:type="table" w:styleId="777" w:customStyle="1">
     <w:name w:val="List Table 2 - Accent 2"/>
-    <w:basedOn w:val="668"/>
+    <w:basedOn w:val="669"/>
     <w:uiPriority w:val="99"/>
     <w:pPr>
       <w:spacing w:after="0" w:line="240" w:lineRule="auto"/>
@@ -10816,9 +11724,9 @@
       </w:tcPr>
     </w:tblStylePr>
   </w:style>
-  <w:style w:type="table" w:styleId="777" w:customStyle="1">
+  <w:style w:type="table" w:styleId="778" w:customStyle="1">
     <w:name w:val="List Table 2 - Accent 3"/>
-    <w:basedOn w:val="668"/>
+    <w:basedOn w:val="669"/>
     <w:uiPriority w:val="99"/>
     <w:pPr>
       <w:spacing w:after="0" w:line="240" w:lineRule="auto"/>
@@ -10901,9 +11809,9 @@
       </w:tcPr>
     </w:tblStylePr>
   </w:style>
-  <w:style w:type="table" w:styleId="778" w:customStyle="1">
+  <w:style w:type="table" w:styleId="779" w:customStyle="1">
     <w:name w:val="List Table 2 - Accent 4"/>
-    <w:basedOn w:val="668"/>
+    <w:basedOn w:val="669"/>
     <w:uiPriority w:val="99"/>
     <w:pPr>
       <w:spacing w:after="0" w:line="240" w:lineRule="auto"/>
@@ -10986,9 +11894,9 @@
       </w:tcPr>
     </w:tblStylePr>
   </w:style>
-  <w:style w:type="table" w:styleId="779" w:customStyle="1">
+  <w:style w:type="table" w:styleId="780" w:customStyle="1">
     <w:name w:val="List Table 2 - Accent 5"/>
-    <w:basedOn w:val="668"/>
+    <w:basedOn w:val="669"/>
     <w:uiPriority w:val="99"/>
     <w:pPr>
       <w:spacing w:after="0" w:line="240" w:lineRule="auto"/>
@@ -11071,9 +11979,9 @@
       </w:tcPr>
     </w:tblStylePr>
   </w:style>
-  <w:style w:type="table" w:styleId="780" w:customStyle="1">
+  <w:style w:type="table" w:styleId="781" w:customStyle="1">
     <w:name w:val="List Table 2 - Accent 6"/>
-    <w:basedOn w:val="668"/>
+    <w:basedOn w:val="669"/>
     <w:uiPriority w:val="99"/>
     <w:pPr>
       <w:spacing w:after="0" w:line="240" w:lineRule="auto"/>
@@ -11156,9 +12064,9 @@
       </w:tcPr>
     </w:tblStylePr>
   </w:style>
-  <w:style w:type="table" w:styleId="781">
+  <w:style w:type="table" w:styleId="782">
     <w:name w:val="List Table 3"/>
-    <w:basedOn w:val="668"/>
+    <w:basedOn w:val="669"/>
     <w:uiPriority w:val="99"/>
     <w:pPr>
       <w:spacing w:after="0" w:line="240" w:lineRule="auto"/>
@@ -11229,9 +12137,9 @@
       </w:rPr>
     </w:tblStylePr>
   </w:style>
-  <w:style w:type="table" w:styleId="782" w:customStyle="1">
+  <w:style w:type="table" w:styleId="783" w:customStyle="1">
     <w:name w:val="List Table 3 - Accent 1"/>
-    <w:basedOn w:val="668"/>
+    <w:basedOn w:val="669"/>
     <w:uiPriority w:val="99"/>
     <w:pPr>
       <w:spacing w:after="0" w:line="240" w:lineRule="auto"/>
@@ -11302,9 +12210,9 @@
       </w:rPr>
     </w:tblStylePr>
   </w:style>
-  <w:style w:type="table" w:styleId="783" w:customStyle="1">
+  <w:style w:type="table" w:styleId="784" w:customStyle="1">
     <w:name w:val="List Table 3 - Accent 2"/>
-    <w:basedOn w:val="668"/>
+    <w:basedOn w:val="669"/>
     <w:uiPriority w:val="99"/>
     <w:pPr>
       <w:spacing w:after="0" w:line="240" w:lineRule="auto"/>
@@ -11375,9 +12283,9 @@
       </w:rPr>
     </w:tblStylePr>
   </w:style>
-  <w:style w:type="table" w:styleId="784" w:customStyle="1">
+  <w:style w:type="table" w:styleId="785" w:customStyle="1">
     <w:name w:val="List Table 3 - Accent 3"/>
-    <w:basedOn w:val="668"/>
+    <w:basedOn w:val="669"/>
     <w:uiPriority w:val="99"/>
     <w:pPr>
       <w:spacing w:after="0" w:line="240" w:lineRule="auto"/>
@@ -11448,9 +12356,9 @@
       </w:rPr>
     </w:tblStylePr>
   </w:style>
-  <w:style w:type="table" w:styleId="785" w:customStyle="1">
+  <w:style w:type="table" w:styleId="786" w:customStyle="1">
     <w:name w:val="List Table 3 - Accent 4"/>
-    <w:basedOn w:val="668"/>
+    <w:basedOn w:val="669"/>
     <w:uiPriority w:val="99"/>
     <w:pPr>
       <w:spacing w:after="0" w:line="240" w:lineRule="auto"/>
@@ -11521,9 +12429,9 @@
       </w:rPr>
     </w:tblStylePr>
   </w:style>
-  <w:style w:type="table" w:styleId="786" w:customStyle="1">
+  <w:style w:type="table" w:styleId="787" w:customStyle="1">
     <w:name w:val="List Table 3 - Accent 5"/>
-    <w:basedOn w:val="668"/>
+    <w:basedOn w:val="669"/>
     <w:uiPriority w:val="99"/>
     <w:pPr>
       <w:spacing w:after="0" w:line="240" w:lineRule="auto"/>
@@ -11594,9 +12502,9 @@
       </w:rPr>
     </w:tblStylePr>
   </w:style>
-  <w:style w:type="table" w:styleId="787" w:customStyle="1">
+  <w:style w:type="table" w:styleId="788" w:customStyle="1">
     <w:name w:val="List Table 3 - Accent 6"/>
-    <w:basedOn w:val="668"/>
+    <w:basedOn w:val="669"/>
     <w:uiPriority w:val="99"/>
     <w:pPr>
       <w:spacing w:after="0" w:line="240" w:lineRule="auto"/>
@@ -11667,9 +12575,9 @@
       </w:rPr>
     </w:tblStylePr>
   </w:style>
-  <w:style w:type="table" w:styleId="788">
+  <w:style w:type="table" w:styleId="789">
     <w:name w:val="List Table 4"/>
-    <w:basedOn w:val="668"/>
+    <w:basedOn w:val="669"/>
     <w:uiPriority w:val="99"/>
     <w:pPr>
       <w:spacing w:after="0" w:line="240" w:lineRule="auto"/>
@@ -11735,9 +12643,9 @@
       </w:rPr>
     </w:tblStylePr>
   </w:style>
-  <w:style w:type="table" w:styleId="789" w:customStyle="1">
+  <w:style w:type="table" w:styleId="790" w:customStyle="1">
     <w:name w:val="List Table 4 - Accent 1"/>
-    <w:basedOn w:val="668"/>
+    <w:basedOn w:val="669"/>
     <w:uiPriority w:val="99"/>
     <w:pPr>
       <w:spacing w:after="0" w:line="240" w:lineRule="auto"/>
@@ -11803,9 +12711,9 @@
       </w:rPr>
     </w:tblStylePr>
   </w:style>
-  <w:style w:type="table" w:styleId="790" w:customStyle="1">
+  <w:style w:type="table" w:styleId="791" w:customStyle="1">
     <w:name w:val="List Table 4 - Accent 2"/>
-    <w:basedOn w:val="668"/>
+    <w:basedOn w:val="669"/>
     <w:uiPriority w:val="99"/>
     <w:pPr>
       <w:spacing w:after="0" w:line="240" w:lineRule="auto"/>
@@ -11871,9 +12779,9 @@
       </w:rPr>
     </w:tblStylePr>
   </w:style>
-  <w:style w:type="table" w:styleId="791" w:customStyle="1">
+  <w:style w:type="table" w:styleId="792" w:customStyle="1">
     <w:name w:val="List Table 4 - Accent 3"/>
-    <w:basedOn w:val="668"/>
+    <w:basedOn w:val="669"/>
     <w:uiPriority w:val="99"/>
     <w:pPr>
       <w:spacing w:after="0" w:line="240" w:lineRule="auto"/>
@@ -11939,9 +12847,9 @@
       </w:rPr>
     </w:tblStylePr>
   </w:style>
-  <w:style w:type="table" w:styleId="792" w:customStyle="1">
+  <w:style w:type="table" w:styleId="793" w:customStyle="1">
     <w:name w:val="List Table 4 - Accent 4"/>
-    <w:basedOn w:val="668"/>
+    <w:basedOn w:val="669"/>
     <w:uiPriority w:val="99"/>
     <w:pPr>
       <w:spacing w:after="0" w:line="240" w:lineRule="auto"/>
@@ -12007,9 +12915,9 @@
       </w:rPr>
     </w:tblStylePr>
   </w:style>
-  <w:style w:type="table" w:styleId="793" w:customStyle="1">
+  <w:style w:type="table" w:styleId="794" w:customStyle="1">
     <w:name w:val="List Table 4 - Accent 5"/>
-    <w:basedOn w:val="668"/>
+    <w:basedOn w:val="669"/>
     <w:uiPriority w:val="99"/>
     <w:pPr>
       <w:spacing w:after="0" w:line="240" w:lineRule="auto"/>
@@ -12075,9 +12983,9 @@
       </w:rPr>
     </w:tblStylePr>
   </w:style>
-  <w:style w:type="table" w:styleId="794" w:customStyle="1">
+  <w:style w:type="table" w:styleId="795" w:customStyle="1">
     <w:name w:val="List Table 4 - Accent 6"/>
-    <w:basedOn w:val="668"/>
+    <w:basedOn w:val="669"/>
     <w:uiPriority w:val="99"/>
     <w:pPr>
       <w:spacing w:after="0" w:line="240" w:lineRule="auto"/>
@@ -12143,9 +13051,9 @@
       </w:rPr>
     </w:tblStylePr>
   </w:style>
-  <w:style w:type="table" w:styleId="795">
+  <w:style w:type="table" w:styleId="796">
     <w:name w:val="List Table 5 Dark"/>
-    <w:basedOn w:val="668"/>
+    <w:basedOn w:val="669"/>
     <w:uiPriority w:val="99"/>
     <w:pPr>
       <w:spacing w:after="0" w:line="240" w:lineRule="auto"/>
@@ -12242,9 +13150,9 @@
       </w:rPr>
     </w:tblStylePr>
   </w:style>
-  <w:style w:type="table" w:styleId="796" w:customStyle="1">
+  <w:style w:type="table" w:styleId="797" w:customStyle="1">
     <w:name w:val="List Table 5 Dark - Accent 1"/>
-    <w:basedOn w:val="668"/>
+    <w:basedOn w:val="669"/>
     <w:uiPriority w:val="99"/>
     <w:pPr>
       <w:spacing w:after="0" w:line="240" w:lineRule="auto"/>
@@ -12341,9 +13249,9 @@
       </w:rPr>
     </w:tblStylePr>
   </w:style>
-  <w:style w:type="table" w:styleId="797" w:customStyle="1">
+  <w:style w:type="table" w:styleId="798" w:customStyle="1">
     <w:name w:val="List Table 5 Dark - Accent 2"/>
-    <w:basedOn w:val="668"/>
+    <w:basedOn w:val="669"/>
     <w:uiPriority w:val="99"/>
     <w:pPr>
       <w:spacing w:after="0" w:line="240" w:lineRule="auto"/>
@@ -12440,9 +13348,9 @@
       </w:rPr>
     </w:tblStylePr>
   </w:style>
-  <w:style w:type="table" w:styleId="798" w:customStyle="1">
+  <w:style w:type="table" w:styleId="799" w:customStyle="1">
     <w:name w:val="List Table 5 Dark - Accent 3"/>
-    <w:basedOn w:val="668"/>
+    <w:basedOn w:val="669"/>
     <w:uiPriority w:val="99"/>
     <w:pPr>
       <w:spacing w:after="0" w:line="240" w:lineRule="auto"/>
@@ -12539,9 +13447,9 @@
       </w:rPr>
     </w:tblStylePr>
   </w:style>
-  <w:style w:type="table" w:styleId="799" w:customStyle="1">
+  <w:style w:type="table" w:styleId="800" w:customStyle="1">
     <w:name w:val="List Table 5 Dark - Accent 4"/>
-    <w:basedOn w:val="668"/>
+    <w:basedOn w:val="669"/>
     <w:uiPriority w:val="99"/>
     <w:pPr>
       <w:spacing w:after="0" w:line="240" w:lineRule="auto"/>
@@ -12638,9 +13546,9 @@
       </w:rPr>
     </w:tblStylePr>
   </w:style>
-  <w:style w:type="table" w:styleId="800" w:customStyle="1">
+  <w:style w:type="table" w:styleId="801" w:customStyle="1">
     <w:name w:val="List Table 5 Dark - Accent 5"/>
-    <w:basedOn w:val="668"/>
+    <w:basedOn w:val="669"/>
     <w:uiPriority w:val="99"/>
     <w:pPr>
       <w:spacing w:after="0" w:line="240" w:lineRule="auto"/>
@@ -12737,9 +13645,9 @@
       </w:rPr>
     </w:tblStylePr>
   </w:style>
-  <w:style w:type="table" w:styleId="801" w:customStyle="1">
+  <w:style w:type="table" w:styleId="802" w:customStyle="1">
     <w:name w:val="List Table 5 Dark - Accent 6"/>
-    <w:basedOn w:val="668"/>
+    <w:basedOn w:val="669"/>
     <w:uiPriority w:val="99"/>
     <w:pPr>
       <w:spacing w:after="0" w:line="240" w:lineRule="auto"/>
@@ -12836,9 +13744,9 @@
       </w:rPr>
     </w:tblStylePr>
   </w:style>
-  <w:style w:type="table" w:styleId="802">
+  <w:style w:type="table" w:styleId="803">
     <w:name w:val="List Table 6 Colorful"/>
-    <w:basedOn w:val="668"/>
+    <w:basedOn w:val="669"/>
     <w:uiPriority w:val="99"/>
     <w:pPr>
       <w:spacing w:after="0" w:line="240" w:lineRule="auto"/>
@@ -12908,9 +13816,9 @@
       </w:tcPr>
     </w:tblStylePr>
   </w:style>
-  <w:style w:type="table" w:styleId="803" w:customStyle="1">
+  <w:style w:type="table" w:styleId="804" w:customStyle="1">
     <w:name w:val="List Table 6 Colorful - Accent 1"/>
-    <w:basedOn w:val="668"/>
+    <w:basedOn w:val="669"/>
     <w:uiPriority w:val="99"/>
     <w:pPr>
       <w:spacing w:after="0" w:line="240" w:lineRule="auto"/>
@@ -12980,9 +13888,9 @@
       </w:tcPr>
     </w:tblStylePr>
   </w:style>
-  <w:style w:type="table" w:styleId="804" w:customStyle="1">
+  <w:style w:type="table" w:styleId="805" w:customStyle="1">
     <w:name w:val="List Table 6 Colorful - Accent 2"/>
-    <w:basedOn w:val="668"/>
+    <w:basedOn w:val="669"/>
     <w:uiPriority w:val="99"/>
     <w:pPr>
       <w:spacing w:after="0" w:line="240" w:lineRule="auto"/>
@@ -13052,9 +13960,9 @@
       </w:tcPr>
     </w:tblStylePr>
   </w:style>
-  <w:style w:type="table" w:styleId="805" w:customStyle="1">
+  <w:style w:type="table" w:styleId="806" w:customStyle="1">
     <w:name w:val="List Table 6 Colorful - Accent 3"/>
-    <w:basedOn w:val="668"/>
+    <w:basedOn w:val="669"/>
     <w:uiPriority w:val="99"/>
     <w:pPr>
       <w:spacing w:after="0" w:line="240" w:lineRule="auto"/>
@@ -13124,9 +14032,9 @@
       </w:tcPr>
     </w:tblStylePr>
   </w:style>
-  <w:style w:type="table" w:styleId="806" w:customStyle="1">
+  <w:style w:type="table" w:styleId="807" w:customStyle="1">
     <w:name w:val="List Table 6 Colorful - Accent 4"/>
-    <w:basedOn w:val="668"/>
+    <w:basedOn w:val="669"/>
     <w:uiPriority w:val="99"/>
     <w:pPr>
       <w:spacing w:after="0" w:line="240" w:lineRule="auto"/>
@@ -13196,9 +14104,9 @@
       </w:tcPr>
     </w:tblStylePr>
   </w:style>
-  <w:style w:type="table" w:styleId="807" w:customStyle="1">
+  <w:style w:type="table" w:styleId="808" w:customStyle="1">
     <w:name w:val="List Table 6 Colorful - Accent 5"/>
-    <w:basedOn w:val="668"/>
+    <w:basedOn w:val="669"/>
     <w:uiPriority w:val="99"/>
     <w:pPr>
       <w:spacing w:after="0" w:line="240" w:lineRule="auto"/>
@@ -13268,9 +14176,9 @@
       </w:tcPr>
     </w:tblStylePr>
   </w:style>
-  <w:style w:type="table" w:styleId="808" w:customStyle="1">
+  <w:style w:type="table" w:styleId="809" w:customStyle="1">
     <w:name w:val="List Table 6 Colorful - Accent 6"/>
-    <w:basedOn w:val="668"/>
+    <w:basedOn w:val="669"/>
     <w:uiPriority w:val="99"/>
     <w:pPr>
       <w:spacing w:after="0" w:line="240" w:lineRule="auto"/>
@@ -13340,9 +14248,9 @@
       </w:tcPr>
     </w:tblStylePr>
   </w:style>
-  <w:style w:type="table" w:styleId="809">
+  <w:style w:type="table" w:styleId="810">
     <w:name w:val="List Table 7 Colorful"/>
-    <w:basedOn w:val="668"/>
+    <w:basedOn w:val="669"/>
     <w:uiPriority w:val="99"/>
     <w:pPr>
       <w:spacing w:after="0" w:line="240" w:lineRule="auto"/>
@@ -13448,9 +14356,9 @@
       </w:tcPr>
     </w:tblStylePr>
   </w:style>
-  <w:style w:type="table" w:styleId="810" w:customStyle="1">
+  <w:style w:type="table" w:styleId="811" w:customStyle="1">
     <w:name w:val="List Table 7 Colorful - Accent 1"/>
-    <w:basedOn w:val="668"/>
+    <w:basedOn w:val="669"/>
     <w:uiPriority w:val="99"/>
     <w:pPr>
       <w:spacing w:after="0" w:line="240" w:lineRule="auto"/>
@@ -13556,9 +14464,9 @@
       </w:tcPr>
     </w:tblStylePr>
   </w:style>
-  <w:style w:type="table" w:styleId="811" w:customStyle="1">
+  <w:style w:type="table" w:styleId="812" w:customStyle="1">
     <w:name w:val="List Table 7 Colorful - Accent 2"/>
-    <w:basedOn w:val="668"/>
+    <w:basedOn w:val="669"/>
     <w:uiPriority w:val="99"/>
     <w:pPr>
       <w:spacing w:after="0" w:line="240" w:lineRule="auto"/>
@@ -13664,9 +14572,9 @@
       </w:tcPr>
     </w:tblStylePr>
   </w:style>
-  <w:style w:type="table" w:styleId="812" w:customStyle="1">
+  <w:style w:type="table" w:styleId="813" w:customStyle="1">
     <w:name w:val="List Table 7 Colorful - Accent 3"/>
-    <w:basedOn w:val="668"/>
+    <w:basedOn w:val="669"/>
     <w:uiPriority w:val="99"/>
     <w:pPr>
       <w:spacing w:after="0" w:line="240" w:lineRule="auto"/>
@@ -13772,9 +14680,9 @@
       </w:tcPr>
     </w:tblStylePr>
   </w:style>
-  <w:style w:type="table" w:styleId="813" w:customStyle="1">
+  <w:style w:type="table" w:styleId="814" w:customStyle="1">
     <w:name w:val="List Table 7 Colorful - Accent 4"/>
-    <w:basedOn w:val="668"/>
+    <w:basedOn w:val="669"/>
     <w:uiPriority w:val="99"/>
     <w:pPr>
       <w:spacing w:after="0" w:line="240" w:lineRule="auto"/>
@@ -13880,9 +14788,9 @@
       </w:tcPr>
     </w:tblStylePr>
   </w:style>
-  <w:style w:type="table" w:styleId="814" w:customStyle="1">
+  <w:style w:type="table" w:styleId="815" w:customStyle="1">
     <w:name w:val="List Table 7 Colorful - Accent 5"/>
-    <w:basedOn w:val="668"/>
+    <w:basedOn w:val="669"/>
     <w:uiPriority w:val="99"/>
     <w:pPr>
       <w:spacing w:after="0" w:line="240" w:lineRule="auto"/>
@@ -13988,9 +14896,9 @@
       </w:tcPr>
     </w:tblStylePr>
   </w:style>
-  <w:style w:type="table" w:styleId="815" w:customStyle="1">
+  <w:style w:type="table" w:styleId="816" w:customStyle="1">
     <w:name w:val="List Table 7 Colorful - Accent 6"/>
-    <w:basedOn w:val="668"/>
+    <w:basedOn w:val="669"/>
     <w:uiPriority w:val="99"/>
     <w:pPr>
       <w:spacing w:after="0" w:line="240" w:lineRule="auto"/>
@@ -14096,9 +15004,9 @@
       </w:tcPr>
     </w:tblStylePr>
   </w:style>
-  <w:style w:type="table" w:styleId="816" w:customStyle="1">
+  <w:style w:type="table" w:styleId="817" w:customStyle="1">
     <w:name w:val="Lined - Accent"/>
-    <w:basedOn w:val="668"/>
+    <w:basedOn w:val="669"/>
     <w:uiPriority w:val="99"/>
     <w:pPr>
       <w:spacing w:after="0" w:line="240" w:lineRule="auto"/>
@@ -14189,9 +15097,9 @@
       </w:tcPr>
     </w:tblStylePr>
   </w:style>
-  <w:style w:type="table" w:styleId="817" w:customStyle="1">
+  <w:style w:type="table" w:styleId="818" w:customStyle="1">
     <w:name w:val="Lined - Accent 1"/>
-    <w:basedOn w:val="668"/>
+    <w:basedOn w:val="669"/>
     <w:uiPriority w:val="99"/>
     <w:pPr>
       <w:spacing w:after="0" w:line="240" w:lineRule="auto"/>
@@ -14282,9 +15190,9 @@
       </w:tcPr>
     </w:tblStylePr>
   </w:style>
-  <w:style w:type="table" w:styleId="818" w:customStyle="1">
+  <w:style w:type="table" w:styleId="819" w:customStyle="1">
     <w:name w:val="Lined - Accent 2"/>
-    <w:basedOn w:val="668"/>
+    <w:basedOn w:val="669"/>
     <w:uiPriority w:val="99"/>
     <w:pPr>
       <w:spacing w:after="0" w:line="240" w:lineRule="auto"/>
@@ -14375,9 +15283,9 @@
       </w:tcPr>
     </w:tblStylePr>
   </w:style>
-  <w:style w:type="table" w:styleId="819" w:customStyle="1">
+  <w:style w:type="table" w:styleId="820" w:customStyle="1">
     <w:name w:val="Lined - Accent 3"/>
-    <w:basedOn w:val="668"/>
+    <w:basedOn w:val="669"/>
     <w:uiPriority w:val="99"/>
     <w:pPr>
       <w:spacing w:after="0" w:line="240" w:lineRule="auto"/>
@@ -14468,9 +15376,9 @@
       </w:tcPr>
     </w:tblStylePr>
   </w:style>
-  <w:style w:type="table" w:styleId="820" w:customStyle="1">
+  <w:style w:type="table" w:styleId="821" w:customStyle="1">
     <w:name w:val="Lined - Accent 4"/>
-    <w:basedOn w:val="668"/>
+    <w:basedOn w:val="669"/>
     <w:uiPriority w:val="99"/>
     <w:pPr>
       <w:spacing w:after="0" w:line="240" w:lineRule="auto"/>
@@ -14561,9 +15469,9 @@
       </w:tcPr>
     </w:tblStylePr>
   </w:style>
-  <w:style w:type="table" w:styleId="821" w:customStyle="1">
+  <w:style w:type="table" w:styleId="822" w:customStyle="1">
     <w:name w:val="Lined - Accent 5"/>
-    <w:basedOn w:val="668"/>
+    <w:basedOn w:val="669"/>
     <w:uiPriority w:val="99"/>
     <w:pPr>
       <w:spacing w:after="0" w:line="240" w:lineRule="auto"/>
@@ -14654,9 +15562,9 @@
       </w:tcPr>
     </w:tblStylePr>
   </w:style>
-  <w:style w:type="table" w:styleId="822" w:customStyle="1">
+  <w:style w:type="table" w:styleId="823" w:customStyle="1">
     <w:name w:val="Lined - Accent 6"/>
-    <w:basedOn w:val="668"/>
+    <w:basedOn w:val="669"/>
     <w:uiPriority w:val="99"/>
     <w:pPr>
       <w:spacing w:after="0" w:line="240" w:lineRule="auto"/>
@@ -14747,9 +15655,9 @@
       </w:tcPr>
     </w:tblStylePr>
   </w:style>
-  <w:style w:type="table" w:styleId="823" w:customStyle="1">
+  <w:style w:type="table" w:styleId="824" w:customStyle="1">
     <w:name w:val="Bordered &amp; Lined - Accent"/>
-    <w:basedOn w:val="668"/>
+    <w:basedOn w:val="669"/>
     <w:uiPriority w:val="99"/>
     <w:pPr>
       <w:spacing w:after="0" w:line="240" w:lineRule="auto"/>
@@ -14848,9 +15756,9 @@
       </w:tcPr>
     </w:tblStylePr>
   </w:style>
-  <w:style w:type="table" w:styleId="824" w:customStyle="1">
+  <w:style w:type="table" w:styleId="825" w:customStyle="1">
     <w:name w:val="Bordered &amp; Lined - Accent 1"/>
-    <w:basedOn w:val="668"/>
+    <w:basedOn w:val="669"/>
     <w:uiPriority w:val="99"/>
     <w:pPr>
       <w:spacing w:after="0" w:line="240" w:lineRule="auto"/>
@@ -14949,9 +15857,9 @@
       </w:tcPr>
     </w:tblStylePr>
   </w:style>
-  <w:style w:type="table" w:styleId="825" w:customStyle="1">
+  <w:style w:type="table" w:styleId="826" w:customStyle="1">
     <w:name w:val="Bordered &amp; Lined - Accent 2"/>
-    <w:basedOn w:val="668"/>
+    <w:basedOn w:val="669"/>
     <w:uiPriority w:val="99"/>
     <w:pPr>
       <w:spacing w:after="0" w:line="240" w:lineRule="auto"/>
@@ -15050,9 +15958,9 @@
       </w:tcPr>
     </w:tblStylePr>
   </w:style>
-  <w:style w:type="table" w:styleId="826" w:customStyle="1">
+  <w:style w:type="table" w:styleId="827" w:customStyle="1">
     <w:name w:val="Bordered &amp; Lined - Accent 3"/>
-    <w:basedOn w:val="668"/>
+    <w:basedOn w:val="669"/>
     <w:uiPriority w:val="99"/>
     <w:pPr>
       <w:spacing w:after="0" w:line="240" w:lineRule="auto"/>
@@ -15151,9 +16059,9 @@
       </w:tcPr>
     </w:tblStylePr>
   </w:style>
-  <w:style w:type="table" w:styleId="827" w:customStyle="1">
+  <w:style w:type="table" w:styleId="828" w:customStyle="1">
     <w:name w:val="Bordered &amp; Lined - Accent 4"/>
-    <w:basedOn w:val="668"/>
+    <w:basedOn w:val="669"/>
     <w:uiPriority w:val="99"/>
     <w:pPr>
       <w:spacing w:after="0" w:line="240" w:lineRule="auto"/>
@@ -15252,9 +16160,9 @@
       </w:tcPr>
     </w:tblStylePr>
   </w:style>
-  <w:style w:type="table" w:styleId="828" w:customStyle="1">
+  <w:style w:type="table" w:styleId="829" w:customStyle="1">
     <w:name w:val="Bordered &amp; Lined - Accent 5"/>
-    <w:basedOn w:val="668"/>
+    <w:basedOn w:val="669"/>
     <w:uiPriority w:val="99"/>
     <w:pPr>
       <w:spacing w:after="0" w:line="240" w:lineRule="auto"/>
@@ -15353,9 +16261,9 @@
       </w:tcPr>
     </w:tblStylePr>
   </w:style>
-  <w:style w:type="table" w:styleId="829" w:customStyle="1">
+  <w:style w:type="table" w:styleId="830" w:customStyle="1">
     <w:name w:val="Bordered &amp; Lined - Accent 6"/>
-    <w:basedOn w:val="668"/>
+    <w:basedOn w:val="669"/>
     <w:uiPriority w:val="99"/>
     <w:pPr>
       <w:spacing w:after="0" w:line="240" w:lineRule="auto"/>
@@ -15454,9 +16362,9 @@
       </w:tcPr>
     </w:tblStylePr>
   </w:style>
-  <w:style w:type="table" w:styleId="830" w:customStyle="1">
+  <w:style w:type="table" w:styleId="831" w:customStyle="1">
     <w:name w:val="Bordered"/>
-    <w:basedOn w:val="668"/>
+    <w:basedOn w:val="669"/>
     <w:uiPriority w:val="99"/>
     <w:pPr>
       <w:spacing w:after="0" w:line="240" w:lineRule="auto"/>
@@ -15532,9 +16440,9 @@
       </w:tcPr>
     </w:tblStylePr>
   </w:style>
-  <w:style w:type="table" w:styleId="831" w:customStyle="1">
+  <w:style w:type="table" w:styleId="832" w:customStyle="1">
     <w:name w:val="Bordered - Accent 1"/>
-    <w:basedOn w:val="668"/>
+    <w:basedOn w:val="669"/>
     <w:uiPriority w:val="99"/>
     <w:pPr>
       <w:spacing w:after="0" w:line="240" w:lineRule="auto"/>
@@ -15610,9 +16518,9 @@
       </w:tcPr>
     </w:tblStylePr>
   </w:style>
-  <w:style w:type="table" w:styleId="832" w:customStyle="1">
+  <w:style w:type="table" w:styleId="833" w:customStyle="1">
     <w:name w:val="Bordered - Accent 2"/>
-    <w:basedOn w:val="668"/>
+    <w:basedOn w:val="669"/>
     <w:uiPriority w:val="99"/>
     <w:pPr>
       <w:spacing w:after="0" w:line="240" w:lineRule="auto"/>
@@ -15688,9 +16596,9 @@
       </w:tcPr>
     </w:tblStylePr>
   </w:style>
-  <w:style w:type="table" w:styleId="833" w:customStyle="1">
+  <w:style w:type="table" w:styleId="834" w:customStyle="1">
     <w:name w:val="Bordered - Accent 3"/>
-    <w:basedOn w:val="668"/>
+    <w:basedOn w:val="669"/>
     <w:uiPriority w:val="99"/>
     <w:pPr>
       <w:spacing w:after="0" w:line="240" w:lineRule="auto"/>
@@ -15766,9 +16674,9 @@
       </w:tcPr>
     </w:tblStylePr>
   </w:style>
-  <w:style w:type="table" w:styleId="834" w:customStyle="1">
+  <w:style w:type="table" w:styleId="835" w:customStyle="1">
     <w:name w:val="Bordered - Accent 4"/>
-    <w:basedOn w:val="668"/>
+    <w:basedOn w:val="669"/>
     <w:uiPriority w:val="99"/>
     <w:pPr>
       <w:spacing w:after="0" w:line="240" w:lineRule="auto"/>
@@ -15844,9 +16752,9 @@
       </w:tcPr>
     </w:tblStylePr>
   </w:style>
-  <w:style w:type="table" w:styleId="835" w:customStyle="1">
+  <w:style w:type="table" w:styleId="836" w:customStyle="1">
     <w:name w:val="Bordered - Accent 5"/>
-    <w:basedOn w:val="668"/>
+    <w:basedOn w:val="669"/>
     <w:uiPriority w:val="99"/>
     <w:pPr>
       <w:spacing w:after="0" w:line="240" w:lineRule="auto"/>
@@ -15922,9 +16830,9 @@
       </w:tcPr>
     </w:tblStylePr>
   </w:style>
-  <w:style w:type="table" w:styleId="836" w:customStyle="1">
+  <w:style w:type="table" w:styleId="837" w:customStyle="1">
     <w:name w:val="Bordered - Accent 6"/>
-    <w:basedOn w:val="668"/>
+    <w:basedOn w:val="669"/>
     <w:uiPriority w:val="99"/>
     <w:pPr>
       <w:spacing w:after="0" w:line="240" w:lineRule="auto"/>
@@ -16000,10 +16908,10 @@
       </w:tcPr>
     </w:tblStylePr>
   </w:style>
-  <w:style w:type="paragraph" w:styleId="837">
+  <w:style w:type="paragraph" w:styleId="838">
     <w:name w:val="footnote text"/>
-    <w:basedOn w:val="657"/>
-    <w:link w:val="838"/>
+    <w:basedOn w:val="658"/>
+    <w:link w:val="839"/>
     <w:uiPriority w:val="99"/>
     <w:semiHidden/>
     <w:unhideWhenUsed/>
@@ -16014,27 +16922,27 @@
       <w:sz w:val="18"/>
     </w:rPr>
   </w:style>
-  <w:style w:type="character" w:styleId="838" w:customStyle="1">
+  <w:style w:type="character" w:styleId="839" w:customStyle="1">
     <w:name w:val="Texto nota pie Car"/>
-    <w:link w:val="837"/>
+    <w:link w:val="838"/>
     <w:uiPriority w:val="99"/>
     <w:rPr>
       <w:sz w:val="18"/>
     </w:rPr>
   </w:style>
-  <w:style w:type="character" w:styleId="839">
+  <w:style w:type="character" w:styleId="840">
     <w:name w:val="footnote reference"/>
-    <w:basedOn w:val="667"/>
+    <w:basedOn w:val="668"/>
     <w:uiPriority w:val="99"/>
     <w:unhideWhenUsed/>
     <w:rPr>
       <w:vertAlign w:val="superscript"/>
     </w:rPr>
   </w:style>
-  <w:style w:type="paragraph" w:styleId="840">
+  <w:style w:type="paragraph" w:styleId="841">
     <w:name w:val="endnote text"/>
-    <w:basedOn w:val="657"/>
-    <w:link w:val="841"/>
+    <w:basedOn w:val="658"/>
+    <w:link w:val="842"/>
     <w:uiPriority w:val="99"/>
     <w:semiHidden/>
     <w:unhideWhenUsed/>
@@ -16045,17 +16953,17 @@
       <w:sz w:val="20"/>
     </w:rPr>
   </w:style>
-  <w:style w:type="character" w:styleId="841" w:customStyle="1">
+  <w:style w:type="character" w:styleId="842" w:customStyle="1">
     <w:name w:val="Texto nota al final Car"/>
-    <w:link w:val="840"/>
+    <w:link w:val="841"/>
     <w:uiPriority w:val="99"/>
     <w:rPr>
       <w:sz w:val="20"/>
     </w:rPr>
   </w:style>
-  <w:style w:type="character" w:styleId="842">
+  <w:style w:type="character" w:styleId="843">
     <w:name w:val="endnote reference"/>
-    <w:basedOn w:val="667"/>
+    <w:basedOn w:val="668"/>
     <w:uiPriority w:val="99"/>
     <w:semiHidden/>
     <w:unhideWhenUsed/>
@@ -16063,20 +16971,20 @@
       <w:vertAlign w:val="superscript"/>
     </w:rPr>
   </w:style>
-  <w:style w:type="paragraph" w:styleId="843">
+  <w:style w:type="paragraph" w:styleId="844">
     <w:name w:val="toc 1"/>
-    <w:basedOn w:val="657"/>
-    <w:next w:val="657"/>
+    <w:basedOn w:val="658"/>
+    <w:next w:val="658"/>
     <w:uiPriority w:val="39"/>
     <w:unhideWhenUsed/>
     <w:pPr>
       <w:spacing w:after="57"/>
     </w:pPr>
   </w:style>
-  <w:style w:type="paragraph" w:styleId="844">
+  <w:style w:type="paragraph" w:styleId="845">
     <w:name w:val="toc 2"/>
-    <w:basedOn w:val="657"/>
-    <w:next w:val="657"/>
+    <w:basedOn w:val="658"/>
+    <w:next w:val="658"/>
     <w:uiPriority w:val="39"/>
     <w:unhideWhenUsed/>
     <w:pPr>
@@ -16084,10 +16992,10 @@
       <w:spacing w:after="57"/>
     </w:pPr>
   </w:style>
-  <w:style w:type="paragraph" w:styleId="845">
+  <w:style w:type="paragraph" w:styleId="846">
     <w:name w:val="toc 3"/>
-    <w:basedOn w:val="657"/>
-    <w:next w:val="657"/>
+    <w:basedOn w:val="658"/>
+    <w:next w:val="658"/>
     <w:uiPriority w:val="39"/>
     <w:unhideWhenUsed/>
     <w:pPr>
@@ -16095,10 +17003,10 @@
       <w:spacing w:after="57"/>
     </w:pPr>
   </w:style>
-  <w:style w:type="paragraph" w:styleId="846">
+  <w:style w:type="paragraph" w:styleId="847">
     <w:name w:val="toc 4"/>
-    <w:basedOn w:val="657"/>
-    <w:next w:val="657"/>
+    <w:basedOn w:val="658"/>
+    <w:next w:val="658"/>
     <w:uiPriority w:val="39"/>
     <w:unhideWhenUsed/>
     <w:pPr>
@@ -16106,10 +17014,10 @@
       <w:spacing w:after="57"/>
     </w:pPr>
   </w:style>
-  <w:style w:type="paragraph" w:styleId="847">
+  <w:style w:type="paragraph" w:styleId="848">
     <w:name w:val="toc 5"/>
-    <w:basedOn w:val="657"/>
-    <w:next w:val="657"/>
+    <w:basedOn w:val="658"/>
+    <w:next w:val="658"/>
     <w:uiPriority w:val="39"/>
     <w:unhideWhenUsed/>
     <w:pPr>
@@ -16117,10 +17025,10 @@
       <w:spacing w:after="57"/>
     </w:pPr>
   </w:style>
-  <w:style w:type="paragraph" w:styleId="848">
+  <w:style w:type="paragraph" w:styleId="849">
     <w:name w:val="toc 6"/>
-    <w:basedOn w:val="657"/>
-    <w:next w:val="657"/>
+    <w:basedOn w:val="658"/>
+    <w:next w:val="658"/>
     <w:uiPriority w:val="39"/>
     <w:unhideWhenUsed/>
     <w:pPr>
@@ -16128,10 +17036,10 @@
       <w:spacing w:after="57"/>
     </w:pPr>
   </w:style>
-  <w:style w:type="paragraph" w:styleId="849">
+  <w:style w:type="paragraph" w:styleId="850">
     <w:name w:val="toc 7"/>
-    <w:basedOn w:val="657"/>
-    <w:next w:val="657"/>
+    <w:basedOn w:val="658"/>
+    <w:next w:val="658"/>
     <w:uiPriority w:val="39"/>
     <w:unhideWhenUsed/>
     <w:pPr>
@@ -16139,10 +17047,10 @@
       <w:spacing w:after="57"/>
     </w:pPr>
   </w:style>
-  <w:style w:type="paragraph" w:styleId="850">
+  <w:style w:type="paragraph" w:styleId="851">
     <w:name w:val="toc 8"/>
-    <w:basedOn w:val="657"/>
-    <w:next w:val="657"/>
+    <w:basedOn w:val="658"/>
+    <w:next w:val="658"/>
     <w:uiPriority w:val="39"/>
     <w:unhideWhenUsed/>
     <w:pPr>
@@ -16150,10 +17058,10 @@
       <w:spacing w:after="57"/>
     </w:pPr>
   </w:style>
-  <w:style w:type="paragraph" w:styleId="851">
+  <w:style w:type="paragraph" w:styleId="852">
     <w:name w:val="toc 9"/>
-    <w:basedOn w:val="657"/>
-    <w:next w:val="657"/>
+    <w:basedOn w:val="658"/>
+    <w:next w:val="658"/>
     <w:uiPriority w:val="39"/>
     <w:unhideWhenUsed/>
     <w:pPr>
@@ -16161,25 +17069,25 @@
       <w:spacing w:after="57"/>
     </w:pPr>
   </w:style>
-  <w:style w:type="paragraph" w:styleId="852">
+  <w:style w:type="paragraph" w:styleId="853">
     <w:name w:val="TOC Heading"/>
     <w:uiPriority w:val="39"/>
     <w:unhideWhenUsed/>
   </w:style>
-  <w:style w:type="paragraph" w:styleId="853">
+  <w:style w:type="paragraph" w:styleId="854">
     <w:name w:val="table of figures"/>
-    <w:basedOn w:val="657"/>
-    <w:next w:val="657"/>
+    <w:basedOn w:val="658"/>
+    <w:next w:val="658"/>
     <w:uiPriority w:val="99"/>
     <w:unhideWhenUsed/>
     <w:pPr>
       <w:spacing w:after="0"/>
     </w:pPr>
   </w:style>
-  <w:style w:type="character" w:styleId="854" w:customStyle="1">
+  <w:style w:type="character" w:styleId="855" w:customStyle="1">
     <w:name w:val="Título 1 Car"/>
-    <w:basedOn w:val="667"/>
-    <w:link w:val="658"/>
+    <w:basedOn w:val="668"/>
+    <w:link w:val="659"/>
     <w:uiPriority w:val="9"/>
     <w:rPr>
       <w:rFonts w:ascii="Times New Roman" w:hAnsi="Times New Roman" w:eastAsia="Times New Roman" w:cs="Times New Roman"/>
@@ -16191,9 +17099,9 @@
       <w14:ligatures w14:val="none"/>
     </w:rPr>
   </w:style>
-  <w:style w:type="character" w:styleId="855">
+  <w:style w:type="character" w:styleId="856">
     <w:name w:val="Hyperlink"/>
-    <w:basedOn w:val="667"/>
+    <w:basedOn w:val="668"/>
     <w:uiPriority w:val="99"/>
     <w:unhideWhenUsed/>
     <w:rPr>
@@ -16201,9 +17109,9 @@
       <w:u w:val="single"/>
     </w:rPr>
   </w:style>
-  <w:style w:type="character" w:styleId="856">
+  <w:style w:type="character" w:styleId="857">
     <w:name w:val="Unresolved Mention"/>
-    <w:basedOn w:val="667"/>
+    <w:basedOn w:val="668"/>
     <w:uiPriority w:val="99"/>
     <w:semiHidden/>
     <w:unhideWhenUsed/>

</xml_diff>